<commit_message>
Update report fixed "divine" bitmap
0h
</commit_message>
<xml_diff>
--- a/Report.docx
+++ b/Report.docx
@@ -31,7 +31,7 @@
                     <pic:cNvPicPr/>
                   </pic:nvPicPr>
                   <pic:blipFill>
-                    <a:blip r:embed="rId4" cstate="print">
+                    <a:blip r:embed="rId5" cstate="print">
                       <a:extLst>
                         <a:ext uri="{28A0092B-C50C-407E-A947-70E740481C1C}">
                           <a14:useLocalDpi xmlns:a14="http://schemas.microsoft.com/office/drawing/2010/main" val="0"/>
@@ -69,13 +69,17 @@
         <w:spacing w:after="0"/>
         <w:jc w:val="center"/>
         <w:rPr>
-          <w:rFonts w:ascii="Times New Roman" w:hAnsi="Times New Roman" w:cs="Times New Roman"/>
-          <w:lang w:eastAsia="zh-TW"/>
-        </w:rPr>
-      </w:pPr>
-      <w:r>
-        <w:rPr>
-          <w:rFonts w:ascii="Times New Roman" w:hAnsi="Times New Roman" w:cs="Times New Roman"/>
+          <w:rFonts w:ascii="cwTeXKai" w:eastAsia="cwTeXKai" w:hAnsi="cwTeXKai" w:cs="Times New Roman"/>
+          <w:sz w:val="24"/>
+          <w:szCs w:val="24"/>
+          <w:lang w:eastAsia="zh-TW"/>
+        </w:rPr>
+      </w:pPr>
+      <w:r>
+        <w:rPr>
+          <w:rFonts w:ascii="cwTeXKai" w:eastAsia="cwTeXKai" w:hAnsi="cwTeXKai" w:cs="Times New Roman"/>
+          <w:sz w:val="24"/>
+          <w:szCs w:val="24"/>
           <w:lang w:eastAsia="zh-TW"/>
         </w:rPr>
         <w:lastRenderedPageBreak/>
@@ -87,13 +91,17 @@
         <w:spacing w:after="0"/>
         <w:jc w:val="center"/>
         <w:rPr>
-          <w:rFonts w:ascii="Times New Roman" w:hAnsi="Times New Roman" w:cs="Times New Roman"/>
-          <w:lang w:eastAsia="zh-TW"/>
-        </w:rPr>
-      </w:pPr>
-      <w:r>
-        <w:rPr>
-          <w:rFonts w:ascii="Times New Roman" w:hAnsi="Times New Roman" w:cs="Times New Roman"/>
+          <w:rFonts w:ascii="cwTeXKai" w:eastAsia="cwTeXKai" w:hAnsi="cwTeXKai" w:cs="Times New Roman"/>
+          <w:sz w:val="24"/>
+          <w:szCs w:val="24"/>
+          <w:lang w:eastAsia="zh-TW"/>
+        </w:rPr>
+      </w:pPr>
+      <w:r>
+        <w:rPr>
+          <w:rFonts w:ascii="cwTeXKai" w:eastAsia="cwTeXKai" w:hAnsi="cwTeXKai" w:cs="Microsoft JhengHei" w:hint="eastAsia"/>
+          <w:sz w:val="24"/>
+          <w:szCs w:val="24"/>
           <w:lang w:eastAsia="zh-TW"/>
         </w:rPr>
         <w:t>北</w:t>
@@ -104,13 +112,17 @@
         <w:spacing w:after="0"/>
         <w:jc w:val="center"/>
         <w:rPr>
-          <w:rFonts w:ascii="Times New Roman" w:hAnsi="Times New Roman" w:cs="Times New Roman"/>
-          <w:lang w:eastAsia="zh-TW"/>
-        </w:rPr>
-      </w:pPr>
-      <w:r>
-        <w:rPr>
-          <w:rFonts w:ascii="Times New Roman" w:hAnsi="Times New Roman" w:cs="Times New Roman"/>
+          <w:rFonts w:ascii="cwTeXKai" w:eastAsia="cwTeXKai" w:hAnsi="cwTeXKai" w:cs="Times New Roman"/>
+          <w:sz w:val="24"/>
+          <w:szCs w:val="24"/>
+          <w:lang w:eastAsia="zh-TW"/>
+        </w:rPr>
+      </w:pPr>
+      <w:r>
+        <w:rPr>
+          <w:rFonts w:ascii="cwTeXKai" w:eastAsia="cwTeXKai" w:hAnsi="cwTeXKai" w:cs="Times New Roman"/>
+          <w:sz w:val="24"/>
+          <w:szCs w:val="24"/>
           <w:lang w:eastAsia="zh-TW"/>
         </w:rPr>
         <w:t>科</w:t>
@@ -121,13 +133,17 @@
         <w:spacing w:after="0"/>
         <w:jc w:val="center"/>
         <w:rPr>
-          <w:rFonts w:ascii="Times New Roman" w:hAnsi="Times New Roman" w:cs="Times New Roman"/>
-          <w:lang w:eastAsia="zh-TW"/>
-        </w:rPr>
-      </w:pPr>
-      <w:r>
-        <w:rPr>
-          <w:rFonts w:ascii="Times New Roman" w:hAnsi="Times New Roman" w:cs="Times New Roman"/>
+          <w:rFonts w:ascii="cwTeXKai" w:eastAsia="cwTeXKai" w:hAnsi="cwTeXKai" w:cs="Times New Roman"/>
+          <w:sz w:val="24"/>
+          <w:szCs w:val="24"/>
+          <w:lang w:eastAsia="zh-TW"/>
+        </w:rPr>
+      </w:pPr>
+      <w:r>
+        <w:rPr>
+          <w:rFonts w:ascii="cwTeXKai" w:eastAsia="cwTeXKai" w:hAnsi="cwTeXKai" w:cs="Times New Roman"/>
+          <w:sz w:val="24"/>
+          <w:szCs w:val="24"/>
           <w:lang w:eastAsia="zh-TW"/>
         </w:rPr>
         <w:t>大</w:t>
@@ -138,13 +154,17 @@
         <w:spacing w:after="0"/>
         <w:jc w:val="center"/>
         <w:rPr>
-          <w:rFonts w:ascii="Times New Roman" w:hAnsi="Times New Roman" w:cs="Times New Roman"/>
-          <w:lang w:eastAsia="zh-TW"/>
-        </w:rPr>
-      </w:pPr>
-      <w:r>
-        <w:rPr>
-          <w:rFonts w:ascii="Times New Roman" w:hAnsi="Times New Roman" w:cs="Times New Roman"/>
+          <w:rFonts w:ascii="cwTeXKai" w:eastAsia="cwTeXKai" w:hAnsi="cwTeXKai" w:cs="Times New Roman"/>
+          <w:sz w:val="24"/>
+          <w:szCs w:val="24"/>
+          <w:lang w:eastAsia="zh-TW"/>
+        </w:rPr>
+      </w:pPr>
+      <w:r>
+        <w:rPr>
+          <w:rFonts w:ascii="cwTeXKai" w:eastAsia="cwTeXKai" w:hAnsi="cwTeXKai" w:cs="Times New Roman"/>
+          <w:sz w:val="24"/>
+          <w:szCs w:val="24"/>
           <w:lang w:eastAsia="zh-TW"/>
         </w:rPr>
         <w:t>資</w:t>
@@ -155,13 +175,17 @@
         <w:spacing w:after="0"/>
         <w:jc w:val="center"/>
         <w:rPr>
-          <w:rFonts w:ascii="Times New Roman" w:hAnsi="Times New Roman" w:cs="Times New Roman"/>
-          <w:lang w:eastAsia="zh-TW"/>
-        </w:rPr>
-      </w:pPr>
-      <w:r>
-        <w:rPr>
-          <w:rFonts w:ascii="Times New Roman" w:hAnsi="Times New Roman" w:cs="Times New Roman"/>
+          <w:rFonts w:ascii="cwTeXKai" w:eastAsia="cwTeXKai" w:hAnsi="cwTeXKai" w:cs="Times New Roman"/>
+          <w:sz w:val="24"/>
+          <w:szCs w:val="24"/>
+          <w:lang w:eastAsia="zh-TW"/>
+        </w:rPr>
+      </w:pPr>
+      <w:r>
+        <w:rPr>
+          <w:rFonts w:ascii="cwTeXKai" w:eastAsia="cwTeXKai" w:hAnsi="cwTeXKai" w:cs="Times New Roman"/>
+          <w:sz w:val="24"/>
+          <w:szCs w:val="24"/>
           <w:lang w:eastAsia="zh-TW"/>
         </w:rPr>
         <w:t>工</w:t>
@@ -172,13 +196,17 @@
         <w:spacing w:after="0"/>
         <w:jc w:val="center"/>
         <w:rPr>
-          <w:rFonts w:ascii="Times New Roman" w:hAnsi="Times New Roman" w:cs="Times New Roman"/>
-          <w:lang w:eastAsia="zh-TW"/>
-        </w:rPr>
-      </w:pPr>
-      <w:r>
-        <w:rPr>
-          <w:rFonts w:ascii="Times New Roman" w:hAnsi="Times New Roman" w:cs="Times New Roman"/>
+          <w:rFonts w:ascii="cwTeXKai" w:eastAsia="cwTeXKai" w:hAnsi="cwTeXKai" w:cs="Times New Roman"/>
+          <w:sz w:val="24"/>
+          <w:szCs w:val="24"/>
+          <w:lang w:eastAsia="zh-TW"/>
+        </w:rPr>
+      </w:pPr>
+      <w:r>
+        <w:rPr>
+          <w:rFonts w:ascii="cwTeXKai" w:eastAsia="cwTeXKai" w:hAnsi="cwTeXKai" w:cs="Times New Roman"/>
+          <w:sz w:val="24"/>
+          <w:szCs w:val="24"/>
           <w:lang w:eastAsia="zh-TW"/>
         </w:rPr>
         <w:t>系</w:t>
@@ -189,7 +217,7 @@
         <w:spacing w:after="0"/>
         <w:jc w:val="center"/>
         <w:rPr>
-          <w:rFonts w:ascii="Times New Roman" w:hAnsi="Times New Roman" w:cs="Times New Roman"/>
+          <w:rFonts w:ascii="KaiTi" w:eastAsia="KaiTi" w:hAnsi="KaiTi" w:cs="Times New Roman"/>
           <w:lang w:eastAsia="zh-TW"/>
         </w:rPr>
       </w:pPr>
@@ -199,13 +227,17 @@
         <w:spacing w:after="0"/>
         <w:jc w:val="center"/>
         <w:rPr>
-          <w:rFonts w:ascii="Times New Roman" w:hAnsi="Times New Roman" w:cs="Times New Roman"/>
-          <w:lang w:eastAsia="zh-TW"/>
-        </w:rPr>
-      </w:pPr>
-      <w:r>
-        <w:rPr>
-          <w:rFonts w:ascii="Times New Roman" w:hAnsi="Times New Roman" w:cs="Times New Roman"/>
+          <w:rFonts w:ascii="Times New Roman" w:eastAsia="KaiTi" w:hAnsi="Times New Roman" w:cs="Times New Roman"/>
+          <w:sz w:val="24"/>
+          <w:szCs w:val="24"/>
+          <w:lang w:eastAsia="zh-TW"/>
+        </w:rPr>
+      </w:pPr>
+      <w:r>
+        <w:rPr>
+          <w:rFonts w:ascii="Times New Roman" w:eastAsia="KaiTi" w:hAnsi="Times New Roman" w:cs="Times New Roman"/>
+          <w:sz w:val="24"/>
+          <w:szCs w:val="24"/>
           <w:lang w:eastAsia="zh-TW"/>
         </w:rPr>
         <w:t>2</w:t>
@@ -216,13 +248,17 @@
         <w:spacing w:after="0"/>
         <w:jc w:val="center"/>
         <w:rPr>
-          <w:rFonts w:ascii="Times New Roman" w:hAnsi="Times New Roman" w:cs="Times New Roman"/>
-          <w:lang w:eastAsia="zh-TW"/>
-        </w:rPr>
-      </w:pPr>
-      <w:r>
-        <w:rPr>
-          <w:rFonts w:ascii="Times New Roman" w:hAnsi="Times New Roman" w:cs="Times New Roman"/>
+          <w:rFonts w:ascii="Times New Roman" w:eastAsia="KaiTi" w:hAnsi="Times New Roman" w:cs="Times New Roman"/>
+          <w:sz w:val="24"/>
+          <w:szCs w:val="24"/>
+          <w:lang w:eastAsia="zh-TW"/>
+        </w:rPr>
+      </w:pPr>
+      <w:r>
+        <w:rPr>
+          <w:rFonts w:ascii="Times New Roman" w:eastAsia="KaiTi" w:hAnsi="Times New Roman" w:cs="Times New Roman"/>
+          <w:sz w:val="24"/>
+          <w:szCs w:val="24"/>
           <w:lang w:eastAsia="zh-TW"/>
         </w:rPr>
         <w:t xml:space="preserve">0 </w:t>
@@ -233,20 +269,68 @@
         <w:spacing w:after="0"/>
         <w:jc w:val="center"/>
         <w:rPr>
-          <w:rFonts w:ascii="Times New Roman" w:hAnsi="Times New Roman" w:cs="Times New Roman"/>
-          <w:lang w:eastAsia="zh-TW"/>
-        </w:rPr>
-      </w:pPr>
-      <w:r>
-        <w:rPr>
-          <w:rFonts w:ascii="Times New Roman" w:hAnsi="Times New Roman" w:cs="Times New Roman"/>
-          <w:lang w:eastAsia="zh-TW"/>
-        </w:rPr>
-        <w:t>2</w:t>
-      </w:r>
-      <w:r>
-        <w:rPr>
-          <w:rFonts w:ascii="Times New Roman" w:hAnsi="Times New Roman" w:cs="Times New Roman"/>
+          <w:rFonts w:ascii="Times New Roman" w:eastAsia="KaiTi" w:hAnsi="Times New Roman" w:cs="Times New Roman"/>
+          <w:sz w:val="24"/>
+          <w:szCs w:val="24"/>
+          <w:lang w:eastAsia="zh-TW"/>
+        </w:rPr>
+      </w:pPr>
+      <w:r>
+        <w:rPr>
+          <w:rFonts w:ascii="Times New Roman" w:eastAsia="KaiTi" w:hAnsi="Times New Roman" w:cs="Times New Roman"/>
+          <w:sz w:val="24"/>
+          <w:szCs w:val="24"/>
+          <w:lang w:eastAsia="zh-TW"/>
+        </w:rPr>
+        <w:t xml:space="preserve">2 </w:t>
+      </w:r>
+    </w:p>
+    <w:p>
+      <w:pPr>
+        <w:spacing w:after="0"/>
+        <w:jc w:val="center"/>
+        <w:rPr>
+          <w:rFonts w:ascii="Times New Roman" w:eastAsia="KaiTi" w:hAnsi="Times New Roman" w:cs="Times New Roman"/>
+          <w:sz w:val="24"/>
+          <w:szCs w:val="24"/>
+          <w:lang w:eastAsia="zh-TW"/>
+        </w:rPr>
+      </w:pPr>
+      <w:r>
+        <w:rPr>
+          <w:rFonts w:ascii="Times New Roman" w:eastAsia="KaiTi" w:hAnsi="Times New Roman" w:cs="Times New Roman"/>
+          <w:sz w:val="24"/>
+          <w:szCs w:val="24"/>
+          <w:lang w:eastAsia="zh-TW"/>
+        </w:rPr>
+        <w:t xml:space="preserve">0 </w:t>
+      </w:r>
+    </w:p>
+    <w:p>
+      <w:pPr>
+        <w:spacing w:after="0"/>
+        <w:jc w:val="center"/>
+        <w:rPr>
+          <w:rFonts w:ascii="cwTeXKai" w:eastAsia="cwTeXKai" w:hAnsi="cwTeXKai" w:cs="Times New Roman"/>
+          <w:sz w:val="24"/>
+          <w:szCs w:val="24"/>
+          <w:lang w:eastAsia="zh-TW"/>
+        </w:rPr>
+      </w:pPr>
+      <w:r>
+        <w:rPr>
+          <w:rFonts w:ascii="cwTeXKai" w:eastAsia="cwTeXKai" w:hAnsi="cwTeXKai" w:cs="Microsoft JhengHei" w:hint="eastAsia"/>
+          <w:sz w:val="24"/>
+          <w:szCs w:val="24"/>
+          <w:lang w:eastAsia="zh-TW"/>
+        </w:rPr>
+        <w:t>年</w:t>
+      </w:r>
+      <w:r>
+        <w:rPr>
+          <w:rFonts w:ascii="cwTeXKai" w:eastAsia="cwTeXKai" w:hAnsi="cwTeXKai" w:cs="Times New Roman"/>
+          <w:sz w:val="24"/>
+          <w:szCs w:val="24"/>
           <w:lang w:eastAsia="zh-TW"/>
         </w:rPr>
         <w:t xml:space="preserve"> </w:t>
@@ -257,47 +341,32 @@
         <w:spacing w:after="0"/>
         <w:jc w:val="center"/>
         <w:rPr>
-          <w:rFonts w:ascii="Times New Roman" w:hAnsi="Times New Roman" w:cs="Times New Roman"/>
-          <w:lang w:eastAsia="zh-TW"/>
-        </w:rPr>
-      </w:pPr>
-      <w:r>
-        <w:rPr>
-          <w:rFonts w:ascii="Times New Roman" w:hAnsi="Times New Roman" w:cs="Times New Roman"/>
-          <w:lang w:eastAsia="zh-TW"/>
-        </w:rPr>
-        <w:t>0</w:t>
-      </w:r>
-      <w:r>
-        <w:rPr>
-          <w:rFonts w:ascii="Times New Roman" w:hAnsi="Times New Roman" w:cs="Times New Roman"/>
-          <w:lang w:eastAsia="zh-TW"/>
-        </w:rPr>
-        <w:t xml:space="preserve"> </w:t>
-      </w:r>
+          <w:rFonts w:ascii="cwTeXKai" w:eastAsia="cwTeXKai" w:hAnsi="cwTeXKai" w:cs="Times New Roman"/>
+          <w:sz w:val="24"/>
+          <w:szCs w:val="24"/>
+          <w:lang w:eastAsia="zh-TW"/>
+        </w:rPr>
+      </w:pPr>
     </w:p>
     <w:p>
       <w:pPr>
         <w:spacing w:after="0"/>
         <w:jc w:val="center"/>
         <w:rPr>
-          <w:rFonts w:ascii="Times New Roman" w:hAnsi="Times New Roman" w:cs="Times New Roman"/>
-          <w:lang w:eastAsia="zh-TW"/>
-        </w:rPr>
-      </w:pPr>
-      <w:r>
-        <w:rPr>
-          <w:rFonts w:ascii="Times New Roman" w:hAnsi="Times New Roman" w:cs="Times New Roman"/>
-          <w:lang w:eastAsia="zh-TW"/>
-        </w:rPr>
-        <w:t>年</w:t>
-      </w:r>
-      <w:r>
-        <w:rPr>
-          <w:rFonts w:ascii="Times New Roman" w:hAnsi="Times New Roman" w:cs="Times New Roman"/>
-          <w:lang w:eastAsia="zh-TW"/>
-        </w:rPr>
-        <w:t xml:space="preserve"> </w:t>
+          <w:rFonts w:ascii="cwTeXKai" w:eastAsia="cwTeXKai" w:hAnsi="cwTeXKai" w:cs="Times New Roman"/>
+          <w:sz w:val="24"/>
+          <w:szCs w:val="24"/>
+          <w:lang w:eastAsia="zh-TW"/>
+        </w:rPr>
+      </w:pPr>
+      <w:r>
+        <w:rPr>
+          <w:rFonts w:ascii="cwTeXKai" w:eastAsia="cwTeXKai" w:hAnsi="cwTeXKai" w:cs="Times New Roman"/>
+          <w:sz w:val="24"/>
+          <w:szCs w:val="24"/>
+          <w:lang w:eastAsia="zh-TW"/>
+        </w:rPr>
+        <w:t>物</w:t>
       </w:r>
     </w:p>
     <w:p>
@@ -305,26 +374,41 @@
         <w:spacing w:after="0"/>
         <w:jc w:val="center"/>
         <w:rPr>
-          <w:rFonts w:ascii="Times New Roman" w:hAnsi="Times New Roman" w:cs="Times New Roman"/>
-          <w:lang w:eastAsia="zh-TW"/>
-        </w:rPr>
-      </w:pPr>
+          <w:rFonts w:ascii="cwTeXKai" w:eastAsia="cwTeXKai" w:hAnsi="cwTeXKai" w:cs="Times New Roman"/>
+          <w:sz w:val="24"/>
+          <w:szCs w:val="24"/>
+          <w:lang w:eastAsia="zh-TW"/>
+        </w:rPr>
+      </w:pPr>
+      <w:r>
+        <w:rPr>
+          <w:rFonts w:ascii="cwTeXKai" w:eastAsia="cwTeXKai" w:hAnsi="cwTeXKai" w:cs="Times New Roman"/>
+          <w:sz w:val="24"/>
+          <w:szCs w:val="24"/>
+          <w:lang w:eastAsia="zh-TW"/>
+        </w:rPr>
+        <w:t>件</w:t>
+      </w:r>
     </w:p>
     <w:p>
       <w:pPr>
         <w:spacing w:after="0"/>
         <w:jc w:val="center"/>
         <w:rPr>
-          <w:rFonts w:ascii="Times New Roman" w:hAnsi="Times New Roman" w:cs="Times New Roman"/>
-          <w:lang w:eastAsia="zh-TW"/>
-        </w:rPr>
-      </w:pPr>
-      <w:r>
-        <w:rPr>
-          <w:rFonts w:ascii="Times New Roman" w:hAnsi="Times New Roman" w:cs="Times New Roman"/>
-          <w:lang w:eastAsia="zh-TW"/>
-        </w:rPr>
-        <w:t>物</w:t>
+          <w:rFonts w:ascii="cwTeXKai" w:eastAsia="cwTeXKai" w:hAnsi="cwTeXKai" w:cs="Times New Roman"/>
+          <w:sz w:val="24"/>
+          <w:szCs w:val="24"/>
+          <w:lang w:eastAsia="zh-TW"/>
+        </w:rPr>
+      </w:pPr>
+      <w:r>
+        <w:rPr>
+          <w:rFonts w:ascii="cwTeXKai" w:eastAsia="cwTeXKai" w:hAnsi="cwTeXKai" w:cs="Times New Roman"/>
+          <w:sz w:val="24"/>
+          <w:szCs w:val="24"/>
+          <w:lang w:eastAsia="zh-TW"/>
+        </w:rPr>
+        <w:t>導</w:t>
       </w:r>
     </w:p>
     <w:p>
@@ -332,16 +416,20 @@
         <w:spacing w:after="0"/>
         <w:jc w:val="center"/>
         <w:rPr>
-          <w:rFonts w:ascii="Times New Roman" w:hAnsi="Times New Roman" w:cs="Times New Roman"/>
-          <w:lang w:eastAsia="zh-TW"/>
-        </w:rPr>
-      </w:pPr>
-      <w:r>
-        <w:rPr>
-          <w:rFonts w:ascii="Times New Roman" w:hAnsi="Times New Roman" w:cs="Times New Roman"/>
-          <w:lang w:eastAsia="zh-TW"/>
-        </w:rPr>
-        <w:t>件</w:t>
+          <w:rFonts w:ascii="cwTeXKai" w:eastAsia="cwTeXKai" w:hAnsi="cwTeXKai" w:cs="Times New Roman"/>
+          <w:sz w:val="24"/>
+          <w:szCs w:val="24"/>
+          <w:lang w:eastAsia="zh-TW"/>
+        </w:rPr>
+      </w:pPr>
+      <w:r>
+        <w:rPr>
+          <w:rFonts w:ascii="cwTeXKai" w:eastAsia="cwTeXKai" w:hAnsi="cwTeXKai" w:cs="Times New Roman"/>
+          <w:sz w:val="24"/>
+          <w:szCs w:val="24"/>
+          <w:lang w:eastAsia="zh-TW"/>
+        </w:rPr>
+        <w:t>向</w:t>
       </w:r>
     </w:p>
     <w:p>
@@ -349,16 +437,20 @@
         <w:spacing w:after="0"/>
         <w:jc w:val="center"/>
         <w:rPr>
-          <w:rFonts w:ascii="Times New Roman" w:hAnsi="Times New Roman" w:cs="Times New Roman"/>
-          <w:lang w:eastAsia="zh-TW"/>
-        </w:rPr>
-      </w:pPr>
-      <w:r>
-        <w:rPr>
-          <w:rFonts w:ascii="Times New Roman" w:hAnsi="Times New Roman" w:cs="Times New Roman"/>
-          <w:lang w:eastAsia="zh-TW"/>
-        </w:rPr>
-        <w:t>導</w:t>
+          <w:rFonts w:ascii="cwTeXKai" w:eastAsia="cwTeXKai" w:hAnsi="cwTeXKai" w:cs="Times New Roman"/>
+          <w:sz w:val="24"/>
+          <w:szCs w:val="24"/>
+          <w:lang w:eastAsia="zh-TW"/>
+        </w:rPr>
+      </w:pPr>
+      <w:r>
+        <w:rPr>
+          <w:rFonts w:ascii="cwTeXKai" w:eastAsia="cwTeXKai" w:hAnsi="cwTeXKai" w:cs="Times New Roman"/>
+          <w:sz w:val="24"/>
+          <w:szCs w:val="24"/>
+          <w:lang w:eastAsia="zh-TW"/>
+        </w:rPr>
+        <w:t>程</w:t>
       </w:r>
     </w:p>
     <w:p>
@@ -366,16 +458,20 @@
         <w:spacing w:after="0"/>
         <w:jc w:val="center"/>
         <w:rPr>
-          <w:rFonts w:ascii="Times New Roman" w:hAnsi="Times New Roman" w:cs="Times New Roman"/>
-          <w:lang w:eastAsia="zh-TW"/>
-        </w:rPr>
-      </w:pPr>
-      <w:r>
-        <w:rPr>
-          <w:rFonts w:ascii="Times New Roman" w:hAnsi="Times New Roman" w:cs="Times New Roman"/>
-          <w:lang w:eastAsia="zh-TW"/>
-        </w:rPr>
-        <w:t>向</w:t>
+          <w:rFonts w:ascii="cwTeXKai" w:eastAsia="cwTeXKai" w:hAnsi="cwTeXKai" w:cs="Times New Roman"/>
+          <w:sz w:val="24"/>
+          <w:szCs w:val="24"/>
+          <w:lang w:eastAsia="zh-TW"/>
+        </w:rPr>
+      </w:pPr>
+      <w:r>
+        <w:rPr>
+          <w:rFonts w:ascii="cwTeXKai" w:eastAsia="cwTeXKai" w:hAnsi="cwTeXKai" w:cs="Times New Roman"/>
+          <w:sz w:val="24"/>
+          <w:szCs w:val="24"/>
+          <w:lang w:eastAsia="zh-TW"/>
+        </w:rPr>
+        <w:t>式</w:t>
       </w:r>
     </w:p>
     <w:p>
@@ -383,16 +479,20 @@
         <w:spacing w:after="0"/>
         <w:jc w:val="center"/>
         <w:rPr>
-          <w:rFonts w:ascii="Times New Roman" w:hAnsi="Times New Roman" w:cs="Times New Roman"/>
-          <w:lang w:eastAsia="zh-TW"/>
-        </w:rPr>
-      </w:pPr>
-      <w:r>
-        <w:rPr>
-          <w:rFonts w:ascii="Times New Roman" w:hAnsi="Times New Roman" w:cs="Times New Roman"/>
-          <w:lang w:eastAsia="zh-TW"/>
-        </w:rPr>
-        <w:t>程</w:t>
+          <w:rFonts w:ascii="cwTeXKai" w:eastAsia="cwTeXKai" w:hAnsi="cwTeXKai" w:cs="Times New Roman"/>
+          <w:sz w:val="24"/>
+          <w:szCs w:val="24"/>
+          <w:lang w:eastAsia="zh-TW"/>
+        </w:rPr>
+      </w:pPr>
+      <w:r>
+        <w:rPr>
+          <w:rFonts w:ascii="cwTeXKai" w:eastAsia="cwTeXKai" w:hAnsi="cwTeXKai" w:cs="Times New Roman"/>
+          <w:sz w:val="24"/>
+          <w:szCs w:val="24"/>
+          <w:lang w:eastAsia="zh-TW"/>
+        </w:rPr>
+        <w:t>設</w:t>
       </w:r>
     </w:p>
     <w:p>
@@ -400,16 +500,20 @@
         <w:spacing w:after="0"/>
         <w:jc w:val="center"/>
         <w:rPr>
-          <w:rFonts w:ascii="Times New Roman" w:hAnsi="Times New Roman" w:cs="Times New Roman"/>
-          <w:lang w:eastAsia="zh-TW"/>
-        </w:rPr>
-      </w:pPr>
-      <w:r>
-        <w:rPr>
-          <w:rFonts w:ascii="Times New Roman" w:hAnsi="Times New Roman" w:cs="Times New Roman"/>
-          <w:lang w:eastAsia="zh-TW"/>
-        </w:rPr>
-        <w:t>式</w:t>
+          <w:rFonts w:ascii="cwTeXKai" w:eastAsia="cwTeXKai" w:hAnsi="cwTeXKai" w:cs="Times New Roman"/>
+          <w:sz w:val="24"/>
+          <w:szCs w:val="24"/>
+          <w:lang w:eastAsia="zh-TW"/>
+        </w:rPr>
+      </w:pPr>
+      <w:r>
+        <w:rPr>
+          <w:rFonts w:ascii="cwTeXKai" w:eastAsia="cwTeXKai" w:hAnsi="cwTeXKai" w:cs="Times New Roman"/>
+          <w:sz w:val="24"/>
+          <w:szCs w:val="24"/>
+          <w:lang w:eastAsia="zh-TW"/>
+        </w:rPr>
+        <w:t>計</w:t>
       </w:r>
     </w:p>
     <w:p>
@@ -417,16 +521,20 @@
         <w:spacing w:after="0"/>
         <w:jc w:val="center"/>
         <w:rPr>
-          <w:rFonts w:ascii="Times New Roman" w:hAnsi="Times New Roman" w:cs="Times New Roman"/>
-          <w:lang w:eastAsia="zh-TW"/>
-        </w:rPr>
-      </w:pPr>
-      <w:r>
-        <w:rPr>
-          <w:rFonts w:ascii="Times New Roman" w:hAnsi="Times New Roman" w:cs="Times New Roman"/>
-          <w:lang w:eastAsia="zh-TW"/>
-        </w:rPr>
-        <w:t>設</w:t>
+          <w:rFonts w:ascii="cwTeXKai" w:eastAsia="cwTeXKai" w:hAnsi="cwTeXKai" w:cs="Times New Roman"/>
+          <w:sz w:val="24"/>
+          <w:szCs w:val="24"/>
+          <w:lang w:eastAsia="zh-TW"/>
+        </w:rPr>
+      </w:pPr>
+      <w:r>
+        <w:rPr>
+          <w:rFonts w:ascii="cwTeXKai" w:eastAsia="cwTeXKai" w:hAnsi="cwTeXKai" w:cs="Times New Roman"/>
+          <w:sz w:val="24"/>
+          <w:szCs w:val="24"/>
+          <w:lang w:eastAsia="zh-TW"/>
+        </w:rPr>
+        <w:t>實</w:t>
       </w:r>
     </w:p>
     <w:p>
@@ -434,16 +542,20 @@
         <w:spacing w:after="0"/>
         <w:jc w:val="center"/>
         <w:rPr>
-          <w:rFonts w:ascii="Times New Roman" w:hAnsi="Times New Roman" w:cs="Times New Roman"/>
-          <w:lang w:eastAsia="zh-TW"/>
-        </w:rPr>
-      </w:pPr>
-      <w:r>
-        <w:rPr>
-          <w:rFonts w:ascii="Times New Roman" w:hAnsi="Times New Roman" w:cs="Times New Roman"/>
-          <w:lang w:eastAsia="zh-TW"/>
-        </w:rPr>
-        <w:t>計</w:t>
+          <w:rFonts w:ascii="cwTeXKai" w:eastAsia="cwTeXKai" w:hAnsi="cwTeXKai" w:cs="Times New Roman"/>
+          <w:sz w:val="24"/>
+          <w:szCs w:val="24"/>
+          <w:lang w:eastAsia="zh-TW"/>
+        </w:rPr>
+      </w:pPr>
+      <w:r>
+        <w:rPr>
+          <w:rFonts w:ascii="cwTeXKai" w:eastAsia="cwTeXKai" w:hAnsi="cwTeXKai" w:cs="Times New Roman"/>
+          <w:sz w:val="24"/>
+          <w:szCs w:val="24"/>
+          <w:lang w:eastAsia="zh-TW"/>
+        </w:rPr>
+        <w:t>習</w:t>
       </w:r>
     </w:p>
     <w:p>
@@ -451,16 +563,20 @@
         <w:spacing w:after="0"/>
         <w:jc w:val="center"/>
         <w:rPr>
-          <w:rFonts w:ascii="Times New Roman" w:hAnsi="Times New Roman" w:cs="Times New Roman"/>
-          <w:lang w:eastAsia="zh-TW"/>
-        </w:rPr>
-      </w:pPr>
-      <w:r>
-        <w:rPr>
-          <w:rFonts w:ascii="Times New Roman" w:hAnsi="Times New Roman" w:cs="Times New Roman"/>
-          <w:lang w:eastAsia="zh-TW"/>
-        </w:rPr>
-        <w:t>實</w:t>
+          <w:rFonts w:ascii="cwTeXKai" w:eastAsia="cwTeXKai" w:hAnsi="cwTeXKai" w:cs="Times New Roman"/>
+          <w:sz w:val="24"/>
+          <w:szCs w:val="24"/>
+          <w:lang w:eastAsia="zh-TW"/>
+        </w:rPr>
+      </w:pPr>
+      <w:r>
+        <w:rPr>
+          <w:rFonts w:ascii="cwTeXKai" w:eastAsia="cwTeXKai" w:hAnsi="cwTeXKai" w:cs="Times New Roman"/>
+          <w:sz w:val="24"/>
+          <w:szCs w:val="24"/>
+          <w:lang w:eastAsia="zh-TW"/>
+        </w:rPr>
+        <w:t>報</w:t>
       </w:r>
     </w:p>
     <w:p>
@@ -468,16 +584,20 @@
         <w:spacing w:after="0"/>
         <w:jc w:val="center"/>
         <w:rPr>
-          <w:rFonts w:ascii="Times New Roman" w:hAnsi="Times New Roman" w:cs="Times New Roman"/>
-          <w:lang w:eastAsia="zh-TW"/>
-        </w:rPr>
-      </w:pPr>
-      <w:r>
-        <w:rPr>
-          <w:rFonts w:ascii="Times New Roman" w:hAnsi="Times New Roman" w:cs="Times New Roman"/>
-          <w:lang w:eastAsia="zh-TW"/>
-        </w:rPr>
-        <w:t>習</w:t>
+          <w:rFonts w:ascii="cwTeXKai" w:eastAsia="cwTeXKai" w:hAnsi="cwTeXKai" w:cs="Times New Roman"/>
+          <w:sz w:val="24"/>
+          <w:szCs w:val="24"/>
+          <w:lang w:eastAsia="zh-TW"/>
+        </w:rPr>
+      </w:pPr>
+      <w:r>
+        <w:rPr>
+          <w:rFonts w:ascii="cwTeXKai" w:eastAsia="cwTeXKai" w:hAnsi="cwTeXKai" w:cs="Times New Roman"/>
+          <w:sz w:val="24"/>
+          <w:szCs w:val="24"/>
+          <w:lang w:eastAsia="zh-TW"/>
+        </w:rPr>
+        <w:t>告</w:t>
       </w:r>
     </w:p>
     <w:p>
@@ -485,33 +605,32 @@
         <w:spacing w:after="0"/>
         <w:jc w:val="center"/>
         <w:rPr>
-          <w:rFonts w:ascii="Times New Roman" w:hAnsi="Times New Roman" w:cs="Times New Roman"/>
-          <w:lang w:eastAsia="zh-TW"/>
-        </w:rPr>
-      </w:pPr>
-      <w:r>
-        <w:rPr>
-          <w:rFonts w:ascii="Times New Roman" w:hAnsi="Times New Roman" w:cs="Times New Roman"/>
-          <w:lang w:eastAsia="zh-TW"/>
-        </w:rPr>
-        <w:t>報</w:t>
-      </w:r>
+          <w:rFonts w:ascii="cwTeXKai" w:eastAsia="cwTeXKai" w:hAnsi="cwTeXKai" w:cs="Times New Roman"/>
+          <w:sz w:val="24"/>
+          <w:szCs w:val="24"/>
+          <w:lang w:eastAsia="zh-TW"/>
+        </w:rPr>
+      </w:pPr>
     </w:p>
     <w:p>
       <w:pPr>
         <w:spacing w:after="0"/>
         <w:jc w:val="center"/>
         <w:rPr>
-          <w:rFonts w:ascii="Times New Roman" w:hAnsi="Times New Roman" w:cs="Times New Roman"/>
-          <w:lang w:eastAsia="zh-TW"/>
-        </w:rPr>
-      </w:pPr>
-      <w:r>
-        <w:rPr>
-          <w:rFonts w:ascii="Times New Roman" w:hAnsi="Times New Roman" w:cs="Times New Roman"/>
-          <w:lang w:eastAsia="zh-TW"/>
-        </w:rPr>
-        <w:t>告</w:t>
+          <w:rFonts w:ascii="cwTeXKai" w:eastAsia="cwTeXKai" w:hAnsi="cwTeXKai" w:cs="Times New Roman"/>
+          <w:sz w:val="24"/>
+          <w:szCs w:val="24"/>
+          <w:lang w:eastAsia="zh-TW"/>
+        </w:rPr>
+      </w:pPr>
+      <w:r>
+        <w:rPr>
+          <w:rFonts w:ascii="cwTeXKai" w:eastAsia="cwTeXKai" w:hAnsi="cwTeXKai" w:cs="Times New Roman"/>
+          <w:sz w:val="24"/>
+          <w:szCs w:val="24"/>
+          <w:lang w:eastAsia="zh-TW"/>
+        </w:rPr>
+        <w:t>第</w:t>
       </w:r>
     </w:p>
     <w:p>
@@ -519,26 +638,41 @@
         <w:spacing w:after="0"/>
         <w:jc w:val="center"/>
         <w:rPr>
-          <w:rFonts w:ascii="Times New Roman" w:hAnsi="Times New Roman" w:cs="Times New Roman" w:hint="eastAsia"/>
-          <w:lang w:eastAsia="zh-TW"/>
-        </w:rPr>
-      </w:pPr>
+          <w:rFonts w:ascii="Times New Roman" w:eastAsia="KaiTi" w:hAnsi="Times New Roman" w:cs="Times New Roman"/>
+          <w:sz w:val="24"/>
+          <w:szCs w:val="24"/>
+          <w:lang w:eastAsia="zh-TW"/>
+        </w:rPr>
+      </w:pPr>
+      <w:r>
+        <w:rPr>
+          <w:rFonts w:ascii="Times New Roman" w:eastAsia="KaiTi" w:hAnsi="Times New Roman" w:cs="Times New Roman"/>
+          <w:sz w:val="24"/>
+          <w:szCs w:val="24"/>
+          <w:lang w:eastAsia="zh-TW"/>
+        </w:rPr>
+        <w:t xml:space="preserve">16 </w:t>
+      </w:r>
     </w:p>
     <w:p>
       <w:pPr>
         <w:spacing w:after="0"/>
         <w:jc w:val="center"/>
         <w:rPr>
-          <w:rFonts w:ascii="Times New Roman" w:hAnsi="Times New Roman" w:cs="Times New Roman"/>
-          <w:lang w:eastAsia="zh-TW"/>
-        </w:rPr>
-      </w:pPr>
-      <w:r>
-        <w:rPr>
-          <w:rFonts w:ascii="Times New Roman" w:hAnsi="Times New Roman" w:cs="Times New Roman"/>
-          <w:lang w:eastAsia="zh-TW"/>
-        </w:rPr>
-        <w:t>第</w:t>
+          <w:rFonts w:ascii="cwTeXKai" w:eastAsia="cwTeXKai" w:hAnsi="cwTeXKai" w:cs="Times New Roman"/>
+          <w:sz w:val="24"/>
+          <w:szCs w:val="24"/>
+          <w:lang w:eastAsia="zh-TW"/>
+        </w:rPr>
+      </w:pPr>
+      <w:r>
+        <w:rPr>
+          <w:rFonts w:ascii="cwTeXKai" w:eastAsia="cwTeXKai" w:hAnsi="cwTeXKai" w:cs="Times New Roman"/>
+          <w:sz w:val="24"/>
+          <w:szCs w:val="24"/>
+          <w:lang w:eastAsia="zh-TW"/>
+        </w:rPr>
+        <w:t>組</w:t>
       </w:r>
     </w:p>
     <w:p>
@@ -546,40 +680,32 @@
         <w:spacing w:after="0"/>
         <w:jc w:val="center"/>
         <w:rPr>
-          <w:rFonts w:ascii="Times New Roman" w:hAnsi="Times New Roman" w:cs="Times New Roman"/>
-          <w:lang w:eastAsia="zh-TW"/>
-        </w:rPr>
-      </w:pPr>
-      <w:r>
-        <w:rPr>
-          <w:rFonts w:ascii="Times New Roman" w:hAnsi="Times New Roman" w:cs="Times New Roman"/>
-          <w:lang w:eastAsia="zh-TW"/>
-        </w:rPr>
-        <w:t>16</w:t>
-      </w:r>
-      <w:r>
-        <w:rPr>
-          <w:rFonts w:ascii="Times New Roman" w:hAnsi="Times New Roman" w:cs="Times New Roman"/>
-          <w:lang w:eastAsia="zh-TW"/>
-        </w:rPr>
-        <w:t xml:space="preserve"> </w:t>
-      </w:r>
+          <w:rFonts w:ascii="cwTeXKai" w:eastAsia="cwTeXKai" w:hAnsi="cwTeXKai" w:cs="Times New Roman"/>
+          <w:sz w:val="24"/>
+          <w:szCs w:val="24"/>
+          <w:lang w:eastAsia="zh-TW"/>
+        </w:rPr>
+      </w:pPr>
     </w:p>
     <w:p>
       <w:pPr>
         <w:spacing w:after="0"/>
         <w:jc w:val="center"/>
         <w:rPr>
-          <w:rFonts w:ascii="Times New Roman" w:hAnsi="Times New Roman" w:cs="Times New Roman"/>
-          <w:lang w:eastAsia="zh-TW"/>
-        </w:rPr>
-      </w:pPr>
-      <w:r>
-        <w:rPr>
-          <w:rFonts w:ascii="Times New Roman" w:hAnsi="Times New Roman" w:cs="Times New Roman"/>
-          <w:lang w:eastAsia="zh-TW"/>
-        </w:rPr>
-        <w:t>組</w:t>
+          <w:rFonts w:ascii="cwTeXKai" w:eastAsia="cwTeXKai" w:hAnsi="cwTeXKai" w:cs="Times New Roman"/>
+          <w:sz w:val="24"/>
+          <w:szCs w:val="24"/>
+          <w:lang w:eastAsia="zh-TW"/>
+        </w:rPr>
+      </w:pPr>
+      <w:r>
+        <w:rPr>
+          <w:rFonts w:ascii="cwTeXKai" w:eastAsia="cwTeXKai" w:hAnsi="cwTeXKai" w:cs="Times New Roman"/>
+          <w:sz w:val="24"/>
+          <w:szCs w:val="24"/>
+          <w:lang w:eastAsia="zh-TW"/>
+        </w:rPr>
+        <w:t>題</w:t>
       </w:r>
     </w:p>
     <w:p>
@@ -587,52 +713,21 @@
         <w:spacing w:after="0"/>
         <w:jc w:val="center"/>
         <w:rPr>
-          <w:rFonts w:ascii="Times New Roman" w:hAnsi="Times New Roman" w:cs="Times New Roman" w:hint="eastAsia"/>
-          <w:lang w:eastAsia="zh-TW"/>
-        </w:rPr>
-      </w:pPr>
-    </w:p>
-    <w:p>
-      <w:pPr>
-        <w:spacing w:after="0"/>
-        <w:jc w:val="center"/>
-        <w:rPr>
-          <w:rFonts w:ascii="Times New Roman" w:hAnsi="Times New Roman" w:cs="Times New Roman"/>
-          <w:lang w:eastAsia="zh-TW"/>
-        </w:rPr>
-      </w:pPr>
-      <w:r>
-        <w:rPr>
-          <w:rFonts w:ascii="Times New Roman" w:hAnsi="Times New Roman" w:cs="Times New Roman"/>
-          <w:lang w:eastAsia="zh-TW"/>
-        </w:rPr>
-        <w:t>題</w:t>
-      </w:r>
-    </w:p>
-    <w:p>
-      <w:pPr>
-        <w:spacing w:after="0"/>
-        <w:jc w:val="center"/>
-        <w:rPr>
-          <w:rFonts w:ascii="Times New Roman" w:hAnsi="Times New Roman" w:cs="Times New Roman"/>
-          <w:lang w:eastAsia="zh-TW"/>
-        </w:rPr>
-      </w:pPr>
-      <w:r>
-        <w:rPr>
-          <w:rFonts w:ascii="Times New Roman" w:hAnsi="Times New Roman" w:cs="Times New Roman"/>
+          <w:rFonts w:ascii="cwTeXKai" w:eastAsia="cwTeXKai" w:hAnsi="cwTeXKai" w:cs="Times New Roman"/>
+          <w:sz w:val="24"/>
+          <w:szCs w:val="24"/>
+          <w:lang w:eastAsia="zh-TW"/>
+        </w:rPr>
+      </w:pPr>
+      <w:r>
+        <w:rPr>
+          <w:rFonts w:ascii="cwTeXKai" w:eastAsia="cwTeXKai" w:hAnsi="cwTeXKai" w:cs="Times New Roman"/>
+          <w:sz w:val="24"/>
+          <w:szCs w:val="24"/>
           <w:lang w:eastAsia="zh-TW"/>
         </w:rPr>
         <w:t>目</w:t>
       </w:r>
-    </w:p>
-    <w:p>
-      <w:pPr>
-        <w:spacing w:after="0"/>
-        <w:rPr>
-          <w:lang w:eastAsia="zh-TW"/>
-        </w:rPr>
-      </w:pPr>
     </w:p>
     <w:p>
       <w:pPr>
@@ -672,16 +767,16 @@
         <mc:AlternateContent>
           <mc:Choice Requires="wps">
             <w:drawing>
-              <wp:anchor distT="45720" distB="45720" distL="114300" distR="114300" simplePos="0" relativeHeight="251660288" behindDoc="0" locked="0" layoutInCell="1" allowOverlap="1" wp14:anchorId="6F2DA787" wp14:editId="4580D35D">
+              <wp:anchor distT="45720" distB="45720" distL="114300" distR="114300" simplePos="0" relativeHeight="251660288" behindDoc="0" locked="0" layoutInCell="1" allowOverlap="1" wp14:anchorId="072A8130" wp14:editId="04AABAE0">
                 <wp:simplePos x="0" y="0"/>
                 <wp:positionH relativeFrom="margin">
-                  <wp:posOffset>1866265</wp:posOffset>
+                  <wp:align>center</wp:align>
                 </wp:positionH>
                 <wp:positionV relativeFrom="paragraph">
-                  <wp:posOffset>59055</wp:posOffset>
+                  <wp:posOffset>41910</wp:posOffset>
                 </wp:positionV>
-                <wp:extent cx="1798955" cy="287020"/>
-                <wp:effectExtent l="0" t="6032" r="4762" b="4763"/>
+                <wp:extent cx="1336675" cy="311785"/>
+                <wp:effectExtent l="0" t="1905" r="0" b="0"/>
                 <wp:wrapSquare wrapText="bothSides"/>
                 <wp:docPr id="217" name="Text Box 2"/>
                 <wp:cNvGraphicFramePr>
@@ -696,7 +791,7 @@
                       <wps:spPr bwMode="auto">
                         <a:xfrm rot="5400000">
                           <a:off x="0" y="0"/>
-                          <a:ext cx="1798955" cy="287020"/>
+                          <a:ext cx="1336675" cy="311785"/>
                         </a:xfrm>
                         <a:prstGeom prst="rect">
                           <a:avLst/>
@@ -717,15 +812,15 @@
                             <w:pPr>
                               <w:rPr>
                                 <w:rFonts w:ascii="Times New Roman" w:hAnsi="Times New Roman" w:cs="Times New Roman"/>
-                                <w:sz w:val="32"/>
-                                <w:szCs w:val="32"/>
+                                <w:sz w:val="24"/>
+                                <w:szCs w:val="24"/>
                               </w:rPr>
                             </w:pPr>
                             <w:r>
                               <w:rPr>
                                 <w:rFonts w:ascii="Times New Roman" w:hAnsi="Times New Roman" w:cs="Times New Roman"/>
-                                <w:sz w:val="32"/>
-                                <w:szCs w:val="32"/>
+                                <w:sz w:val="24"/>
+                                <w:szCs w:val="24"/>
                               </w:rPr>
                               <w:t>Candy Crush Saga</w:t>
                             </w:r>
@@ -749,26 +844,26 @@
           </mc:Choice>
           <mc:Fallback>
             <w:pict>
-              <v:shapetype w14:anchorId="6F2DA787" id="_x0000_t202" coordsize="21600,21600" o:spt="202" path="m,l,21600r21600,l21600,xe">
+              <v:shapetype w14:anchorId="072A8130" id="_x0000_t202" coordsize="21600,21600" o:spt="202" path="m,l,21600r21600,l21600,xe">
                 <v:stroke joinstyle="miter"/>
                 <v:path gradientshapeok="t" o:connecttype="rect"/>
               </v:shapetype>
-              <v:shape id="Text Box 2" o:spid="_x0000_s1026" type="#_x0000_t202" style="position:absolute;margin-left:146.95pt;margin-top:4.65pt;width:141.65pt;height:22.6pt;rotation:90;z-index:251660288;visibility:visible;mso-wrap-style:square;mso-width-percent:0;mso-height-percent:0;mso-wrap-distance-left:9pt;mso-wrap-distance-top:3.6pt;mso-wrap-distance-right:9pt;mso-wrap-distance-bottom:3.6pt;mso-position-horizontal:absolute;mso-position-horizontal-relative:margin;mso-position-vertical:absolute;mso-position-vertical-relative:text;mso-width-percent:0;mso-height-percent:0;mso-width-relative:margin;mso-height-relative:margin;v-text-anchor:top" o:gfxdata="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" stroked="f">
+              <v:shape id="Text Box 2" o:spid="_x0000_s1026" type="#_x0000_t202" style="position:absolute;margin-left:0;margin-top:3.3pt;width:105.25pt;height:24.55pt;rotation:90;z-index:251660288;visibility:visible;mso-wrap-style:square;mso-width-percent:0;mso-height-percent:0;mso-wrap-distance-left:9pt;mso-wrap-distance-top:3.6pt;mso-wrap-distance-right:9pt;mso-wrap-distance-bottom:3.6pt;mso-position-horizontal:center;mso-position-horizontal-relative:margin;mso-position-vertical:absolute;mso-position-vertical-relative:text;mso-width-percent:0;mso-height-percent:0;mso-width-relative:margin;mso-height-relative:margin;v-text-anchor:top" o:gfxdata="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" stroked="f">
                 <v:textbox>
                   <w:txbxContent>
                     <w:p>
                       <w:pPr>
                         <w:rPr>
                           <w:rFonts w:ascii="Times New Roman" w:hAnsi="Times New Roman" w:cs="Times New Roman"/>
-                          <w:sz w:val="32"/>
-                          <w:szCs w:val="32"/>
+                          <w:sz w:val="24"/>
+                          <w:szCs w:val="24"/>
                         </w:rPr>
                       </w:pPr>
                       <w:r>
                         <w:rPr>
                           <w:rFonts w:ascii="Times New Roman" w:hAnsi="Times New Roman" w:cs="Times New Roman"/>
-                          <w:sz w:val="32"/>
-                          <w:szCs w:val="32"/>
+                          <w:sz w:val="24"/>
+                          <w:szCs w:val="24"/>
                         </w:rPr>
                         <w:t>Candy Crush Saga</w:t>
                       </w:r>
@@ -818,19 +913,1303 @@
       <w:pPr>
         <w:spacing w:after="0"/>
         <w:rPr>
-          <w:lang w:eastAsia="zh-TW"/>
-        </w:rPr>
-      </w:pPr>
-    </w:p>
-    <w:p>
-      <w:pPr>
-        <w:spacing w:after="0"/>
-        <w:rPr>
-          <w:lang w:eastAsia="zh-TW"/>
-        </w:rPr>
-      </w:pPr>
+          <w:rFonts w:ascii="cwTeXKai" w:eastAsia="cwTeXKai" w:hAnsi="cwTeXKai"/>
+          <w:lang w:eastAsia="zh-TW"/>
+        </w:rPr>
+      </w:pPr>
+    </w:p>
+    <w:p>
+      <w:pPr>
+        <w:spacing w:after="0"/>
+        <w:rPr>
+          <w:rFonts w:ascii="cwTeXKai" w:eastAsia="cwTeXKai" w:hAnsi="cwTeXKai"/>
+          <w:b/>
+          <w:sz w:val="28"/>
+          <w:szCs w:val="28"/>
+          <w:lang w:eastAsia="zh-TW"/>
+        </w:rPr>
+      </w:pPr>
+      <w:r>
+        <w:rPr>
+          <w:rFonts w:ascii="cwTeXKai" w:eastAsia="cwTeXKai" w:hAnsi="cwTeXKai" w:hint="eastAsia"/>
+          <w:b/>
+          <w:sz w:val="28"/>
+          <w:szCs w:val="28"/>
+        </w:rPr>
+        <w:t>目錄</w:t>
+      </w:r>
+    </w:p>
+    <w:p>
+      <w:pPr>
+        <w:pStyle w:val="ListParagraph"/>
+        <w:numPr>
+          <w:ilvl w:val="0"/>
+          <w:numId w:val="2"/>
+        </w:numPr>
+        <w:spacing w:after="0"/>
+        <w:rPr>
+          <w:rFonts w:ascii="cwTeXKai" w:eastAsia="cwTeXKai" w:hAnsi="cwTeXKai"/>
+          <w:sz w:val="24"/>
+          <w:szCs w:val="24"/>
+          <w:lang w:eastAsia="zh-TW"/>
+        </w:rPr>
+      </w:pPr>
+      <w:r>
+        <w:rPr>
+          <w:rFonts w:ascii="cwTeXKai" w:eastAsia="cwTeXKai" w:hAnsi="cwTeXKai" w:hint="eastAsia"/>
+          <w:sz w:val="24"/>
+          <w:szCs w:val="24"/>
+          <w:lang w:eastAsia="zh-TW"/>
+        </w:rPr>
+        <w:t>簡介</w:t>
+      </w:r>
+    </w:p>
+    <w:p>
+      <w:pPr>
+        <w:spacing w:after="0"/>
+        <w:ind w:left="360" w:firstLine="720"/>
+        <w:rPr>
+          <w:rFonts w:ascii="cwTeXKai" w:eastAsia="cwTeXKai" w:hAnsi="cwTeXKai"/>
+          <w:sz w:val="24"/>
+          <w:szCs w:val="24"/>
+          <w:lang w:eastAsia="zh-TW"/>
+        </w:rPr>
+      </w:pPr>
+      <w:r>
+        <w:rPr>
+          <w:rFonts w:ascii="cwTeXKai" w:eastAsia="cwTeXKai" w:hAnsi="cwTeXKai" w:hint="eastAsia"/>
+          <w:sz w:val="24"/>
+          <w:szCs w:val="24"/>
+          <w:lang w:eastAsia="zh-TW"/>
+        </w:rPr>
+        <w:t>1</w:t>
+      </w:r>
+      <w:r>
+        <w:rPr>
+          <w:rFonts w:ascii="cwTeXKai" w:eastAsia="cwTeXKai" w:hAnsi="cwTeXKai"/>
+          <w:sz w:val="24"/>
+          <w:szCs w:val="24"/>
+          <w:lang w:eastAsia="zh-TW"/>
+        </w:rPr>
+        <w:t xml:space="preserve">. </w:t>
+      </w:r>
+      <w:r>
+        <w:rPr>
+          <w:rFonts w:ascii="cwTeXKai" w:eastAsia="cwTeXKai" w:hAnsi="cwTeXKai" w:hint="eastAsia"/>
+          <w:sz w:val="24"/>
+          <w:szCs w:val="24"/>
+          <w:lang w:eastAsia="zh-TW"/>
+        </w:rPr>
+        <w:t>動機：</w:t>
+      </w:r>
+      <w:r>
+        <w:rPr>
+          <w:rFonts w:ascii="cwTeXKai" w:eastAsia="cwTeXKai" w:hAnsi="cwTeXKai" w:cs="Microsoft JhengHei" w:hint="eastAsia"/>
+          <w:sz w:val="24"/>
+          <w:szCs w:val="24"/>
+          <w:lang w:eastAsia="zh-TW"/>
+        </w:rPr>
+        <w:t>說</w:t>
+      </w:r>
+      <w:r>
+        <w:rPr>
+          <w:rFonts w:ascii="cwTeXKai" w:eastAsia="cwTeXKai" w:hAnsi="cwTeXKai" w:cs="KaiTi" w:hint="eastAsia"/>
+          <w:sz w:val="24"/>
+          <w:szCs w:val="24"/>
+          <w:lang w:eastAsia="zh-TW"/>
+        </w:rPr>
+        <w:t>明選擇這個遊戲的動機</w:t>
+      </w:r>
+    </w:p>
+    <w:p>
+      <w:pPr>
+        <w:spacing w:after="0"/>
+        <w:ind w:left="360" w:firstLine="720"/>
+        <w:rPr>
+          <w:rFonts w:ascii="cwTeXKai" w:eastAsia="cwTeXKai" w:hAnsi="cwTeXKai"/>
+          <w:sz w:val="24"/>
+          <w:szCs w:val="24"/>
+          <w:lang w:eastAsia="zh-TW"/>
+        </w:rPr>
+      </w:pPr>
+      <w:r>
+        <w:rPr>
+          <w:rFonts w:ascii="cwTeXKai" w:eastAsia="cwTeXKai" w:hAnsi="cwTeXKai"/>
+          <w:sz w:val="24"/>
+          <w:szCs w:val="24"/>
+          <w:lang w:eastAsia="zh-TW"/>
+        </w:rPr>
+        <w:t xml:space="preserve">2. </w:t>
+      </w:r>
+      <w:r>
+        <w:rPr>
+          <w:rFonts w:ascii="cwTeXKai" w:eastAsia="cwTeXKai" w:hAnsi="cwTeXKai" w:hint="eastAsia"/>
+          <w:sz w:val="24"/>
+          <w:szCs w:val="24"/>
+          <w:lang w:eastAsia="zh-TW"/>
+        </w:rPr>
+        <w:t>分工：</w:t>
+      </w:r>
+      <w:r>
+        <w:rPr>
+          <w:rFonts w:ascii="cwTeXKai" w:eastAsia="cwTeXKai" w:hAnsi="cwTeXKai" w:cs="Microsoft JhengHei" w:hint="eastAsia"/>
+          <w:sz w:val="24"/>
+          <w:szCs w:val="24"/>
+          <w:lang w:eastAsia="zh-TW"/>
+        </w:rPr>
+        <w:t>說</w:t>
+      </w:r>
+      <w:r>
+        <w:rPr>
+          <w:rFonts w:ascii="cwTeXKai" w:eastAsia="cwTeXKai" w:hAnsi="cwTeXKai" w:cs="KaiTi" w:hint="eastAsia"/>
+          <w:sz w:val="24"/>
+          <w:szCs w:val="24"/>
+          <w:lang w:eastAsia="zh-TW"/>
+        </w:rPr>
+        <w:t>明同組</w:t>
+      </w:r>
+      <w:r>
+        <w:rPr>
+          <w:rFonts w:ascii="cwTeXKai" w:eastAsia="cwTeXKai" w:hAnsi="cwTeXKai" w:cs="Microsoft JhengHei" w:hint="eastAsia"/>
+          <w:sz w:val="24"/>
+          <w:szCs w:val="24"/>
+          <w:lang w:eastAsia="zh-TW"/>
+        </w:rPr>
+        <w:t>兩</w:t>
+      </w:r>
+      <w:r>
+        <w:rPr>
+          <w:rFonts w:ascii="cwTeXKai" w:eastAsia="cwTeXKai" w:hAnsi="cwTeXKai" w:cs="KaiTi" w:hint="eastAsia"/>
+          <w:sz w:val="24"/>
+          <w:szCs w:val="24"/>
+          <w:lang w:eastAsia="zh-TW"/>
+        </w:rPr>
+        <w:t>人的分工方式。</w:t>
+      </w:r>
+    </w:p>
+    <w:p>
+      <w:pPr>
+        <w:pStyle w:val="ListParagraph"/>
+        <w:numPr>
+          <w:ilvl w:val="0"/>
+          <w:numId w:val="2"/>
+        </w:numPr>
+        <w:spacing w:after="0"/>
+        <w:rPr>
+          <w:rFonts w:ascii="cwTeXKai" w:eastAsia="cwTeXKai" w:hAnsi="cwTeXKai"/>
+          <w:sz w:val="24"/>
+          <w:szCs w:val="24"/>
+          <w:lang w:eastAsia="zh-TW"/>
+        </w:rPr>
+      </w:pPr>
+      <w:r>
+        <w:rPr>
+          <w:rFonts w:ascii="cwTeXKai" w:eastAsia="cwTeXKai" w:hAnsi="cwTeXKai" w:hint="eastAsia"/>
+          <w:sz w:val="24"/>
+          <w:szCs w:val="24"/>
+          <w:lang w:eastAsia="zh-TW"/>
+        </w:rPr>
+        <w:t>遊戲介紹</w:t>
+      </w:r>
+    </w:p>
+    <w:p>
+      <w:pPr>
+        <w:spacing w:after="0"/>
+        <w:ind w:left="360" w:firstLine="720"/>
+        <w:rPr>
+          <w:rFonts w:ascii="cwTeXKai" w:eastAsia="cwTeXKai" w:hAnsi="cwTeXKai" w:cs="KaiTi"/>
+          <w:sz w:val="24"/>
+          <w:szCs w:val="24"/>
+          <w:lang w:eastAsia="zh-TW"/>
+        </w:rPr>
+      </w:pPr>
+      <w:r>
+        <w:rPr>
+          <w:rFonts w:ascii="cwTeXKai" w:eastAsia="cwTeXKai" w:hAnsi="cwTeXKai"/>
+          <w:sz w:val="24"/>
+          <w:szCs w:val="24"/>
+          <w:lang w:eastAsia="zh-TW"/>
+        </w:rPr>
+        <w:t xml:space="preserve">1. </w:t>
+      </w:r>
+      <w:r>
+        <w:rPr>
+          <w:rFonts w:ascii="cwTeXKai" w:eastAsia="cwTeXKai" w:hAnsi="cwTeXKai" w:hint="eastAsia"/>
+          <w:sz w:val="24"/>
+          <w:szCs w:val="24"/>
+          <w:lang w:eastAsia="zh-TW"/>
+        </w:rPr>
+        <w:t>遊戲</w:t>
+      </w:r>
+      <w:r>
+        <w:rPr>
+          <w:rFonts w:ascii="cwTeXKai" w:eastAsia="cwTeXKai" w:hAnsi="cwTeXKai" w:cs="Microsoft JhengHei" w:hint="eastAsia"/>
+          <w:sz w:val="24"/>
+          <w:szCs w:val="24"/>
+          <w:lang w:eastAsia="zh-TW"/>
+        </w:rPr>
+        <w:t>說</w:t>
+      </w:r>
+      <w:r>
+        <w:rPr>
+          <w:rFonts w:ascii="cwTeXKai" w:eastAsia="cwTeXKai" w:hAnsi="cwTeXKai" w:cs="KaiTi" w:hint="eastAsia"/>
+          <w:sz w:val="24"/>
+          <w:szCs w:val="24"/>
+          <w:lang w:eastAsia="zh-TW"/>
+        </w:rPr>
+        <w:t>明</w:t>
+      </w:r>
+    </w:p>
+    <w:p>
+      <w:pPr>
+        <w:spacing w:after="0"/>
+        <w:ind w:left="360" w:firstLine="720"/>
+        <w:rPr>
+          <w:rFonts w:ascii="cwTeXKai" w:eastAsia="cwTeXKai" w:hAnsi="cwTeXKai"/>
+          <w:sz w:val="24"/>
+          <w:szCs w:val="24"/>
+          <w:lang w:eastAsia="zh-TW"/>
+        </w:rPr>
+      </w:pPr>
+      <w:r>
+        <w:rPr>
+          <w:rFonts w:ascii="cwTeXKai" w:eastAsia="cwTeXKai" w:hAnsi="cwTeXKai"/>
+          <w:sz w:val="24"/>
+          <w:szCs w:val="24"/>
+          <w:lang w:eastAsia="zh-TW"/>
+        </w:rPr>
+        <w:t xml:space="preserve">2. </w:t>
+      </w:r>
+      <w:r>
+        <w:rPr>
+          <w:rFonts w:ascii="cwTeXKai" w:eastAsia="cwTeXKai" w:hAnsi="cwTeXKai" w:hint="eastAsia"/>
+          <w:sz w:val="24"/>
+          <w:szCs w:val="24"/>
+          <w:lang w:eastAsia="zh-TW"/>
+        </w:rPr>
+        <w:t>遊戲圖形</w:t>
+      </w:r>
+    </w:p>
+    <w:p>
+      <w:pPr>
+        <w:spacing w:after="0"/>
+        <w:ind w:left="360" w:firstLine="720"/>
+        <w:rPr>
+          <w:rFonts w:ascii="cwTeXKai" w:eastAsia="cwTeXKai" w:hAnsi="cwTeXKai"/>
+          <w:sz w:val="24"/>
+          <w:szCs w:val="24"/>
+          <w:lang w:eastAsia="zh-TW"/>
+        </w:rPr>
+      </w:pPr>
+      <w:r>
+        <w:rPr>
+          <w:rFonts w:ascii="cwTeXKai" w:eastAsia="cwTeXKai" w:hAnsi="cwTeXKai"/>
+          <w:sz w:val="24"/>
+          <w:szCs w:val="24"/>
+          <w:lang w:eastAsia="zh-TW"/>
+        </w:rPr>
+        <w:t xml:space="preserve">3. </w:t>
+      </w:r>
+      <w:r>
+        <w:rPr>
+          <w:rFonts w:ascii="cwTeXKai" w:eastAsia="cwTeXKai" w:hAnsi="cwTeXKai" w:hint="eastAsia"/>
+          <w:sz w:val="24"/>
+          <w:szCs w:val="24"/>
+          <w:lang w:eastAsia="zh-TW"/>
+        </w:rPr>
+        <w:t>遊戲音效</w:t>
+      </w:r>
+    </w:p>
+    <w:p>
+      <w:pPr>
+        <w:pStyle w:val="ListParagraph"/>
+        <w:numPr>
+          <w:ilvl w:val="0"/>
+          <w:numId w:val="2"/>
+        </w:numPr>
+        <w:spacing w:after="0"/>
+        <w:rPr>
+          <w:rFonts w:ascii="cwTeXKai" w:eastAsia="cwTeXKai" w:hAnsi="cwTeXKai"/>
+          <w:sz w:val="24"/>
+          <w:szCs w:val="24"/>
+          <w:lang w:eastAsia="zh-TW"/>
+        </w:rPr>
+      </w:pPr>
+      <w:r>
+        <w:rPr>
+          <w:rFonts w:ascii="cwTeXKai" w:eastAsia="cwTeXKai" w:hAnsi="cwTeXKai" w:hint="eastAsia"/>
+          <w:sz w:val="24"/>
+          <w:szCs w:val="24"/>
+          <w:lang w:eastAsia="zh-TW"/>
+        </w:rPr>
+        <w:t>程式設計</w:t>
+      </w:r>
+    </w:p>
+    <w:p>
+      <w:pPr>
+        <w:spacing w:after="0"/>
+        <w:ind w:left="360" w:firstLine="720"/>
+        <w:rPr>
+          <w:rFonts w:ascii="cwTeXKai" w:eastAsia="cwTeXKai" w:hAnsi="cwTeXKai"/>
+          <w:sz w:val="24"/>
+          <w:szCs w:val="24"/>
+          <w:lang w:eastAsia="zh-TW"/>
+        </w:rPr>
+      </w:pPr>
+      <w:r>
+        <w:rPr>
+          <w:rFonts w:ascii="cwTeXKai" w:eastAsia="cwTeXKai" w:hAnsi="cwTeXKai"/>
+          <w:sz w:val="24"/>
+          <w:szCs w:val="24"/>
+          <w:lang w:eastAsia="zh-TW"/>
+        </w:rPr>
+        <w:t xml:space="preserve">1. </w:t>
+      </w:r>
+      <w:r>
+        <w:rPr>
+          <w:rFonts w:ascii="cwTeXKai" w:eastAsia="cwTeXKai" w:hAnsi="cwTeXKai" w:hint="eastAsia"/>
+          <w:sz w:val="24"/>
+          <w:szCs w:val="24"/>
+          <w:lang w:eastAsia="zh-TW"/>
+        </w:rPr>
+        <w:t>程式架構</w:t>
+      </w:r>
+    </w:p>
+    <w:p>
+      <w:pPr>
+        <w:spacing w:after="0"/>
+        <w:ind w:left="360" w:firstLine="720"/>
+        <w:rPr>
+          <w:rFonts w:ascii="cwTeXKai" w:eastAsia="cwTeXKai" w:hAnsi="cwTeXKai"/>
+          <w:sz w:val="24"/>
+          <w:szCs w:val="24"/>
+          <w:lang w:eastAsia="zh-TW"/>
+        </w:rPr>
+      </w:pPr>
+      <w:r>
+        <w:rPr>
+          <w:rFonts w:ascii="cwTeXKai" w:eastAsia="cwTeXKai" w:hAnsi="cwTeXKai"/>
+          <w:sz w:val="24"/>
+          <w:szCs w:val="24"/>
+          <w:lang w:eastAsia="zh-TW"/>
+        </w:rPr>
+        <w:t xml:space="preserve">2. </w:t>
+      </w:r>
+      <w:r>
+        <w:rPr>
+          <w:rFonts w:ascii="cwTeXKai" w:eastAsia="cwTeXKai" w:hAnsi="cwTeXKai" w:hint="eastAsia"/>
+          <w:sz w:val="24"/>
+          <w:szCs w:val="24"/>
+          <w:lang w:eastAsia="zh-TW"/>
+        </w:rPr>
+        <w:t>程式</w:t>
+      </w:r>
+      <w:r>
+        <w:rPr>
+          <w:rFonts w:ascii="cwTeXKai" w:eastAsia="cwTeXKai" w:hAnsi="cwTeXKai" w:cs="Microsoft JhengHei" w:hint="eastAsia"/>
+          <w:sz w:val="24"/>
+          <w:szCs w:val="24"/>
+          <w:lang w:eastAsia="zh-TW"/>
+        </w:rPr>
+        <w:t>類</w:t>
+      </w:r>
+      <w:r>
+        <w:rPr>
+          <w:rFonts w:ascii="cwTeXKai" w:eastAsia="cwTeXKai" w:hAnsi="cwTeXKai" w:cs="KaiTi" w:hint="eastAsia"/>
+          <w:sz w:val="24"/>
+          <w:szCs w:val="24"/>
+          <w:lang w:eastAsia="zh-TW"/>
+        </w:rPr>
+        <w:t>別</w:t>
+      </w:r>
+    </w:p>
+    <w:p>
+      <w:pPr>
+        <w:spacing w:after="0"/>
+        <w:ind w:left="360" w:firstLine="720"/>
+        <w:rPr>
+          <w:rFonts w:ascii="cwTeXKai" w:eastAsia="cwTeXKai" w:hAnsi="cwTeXKai"/>
+          <w:sz w:val="24"/>
+          <w:szCs w:val="24"/>
+          <w:lang w:eastAsia="zh-TW"/>
+        </w:rPr>
+      </w:pPr>
+      <w:r>
+        <w:rPr>
+          <w:rFonts w:ascii="cwTeXKai" w:eastAsia="cwTeXKai" w:hAnsi="cwTeXKai"/>
+          <w:sz w:val="24"/>
+          <w:szCs w:val="24"/>
+          <w:lang w:eastAsia="zh-TW"/>
+        </w:rPr>
+        <w:t xml:space="preserve">3. </w:t>
+      </w:r>
+      <w:r>
+        <w:rPr>
+          <w:rFonts w:ascii="cwTeXKai" w:eastAsia="cwTeXKai" w:hAnsi="cwTeXKai" w:hint="eastAsia"/>
+          <w:sz w:val="24"/>
+          <w:szCs w:val="24"/>
+          <w:lang w:eastAsia="zh-TW"/>
+        </w:rPr>
+        <w:t>程式技術</w:t>
+      </w:r>
+    </w:p>
+    <w:p>
+      <w:pPr>
+        <w:pStyle w:val="ListParagraph"/>
+        <w:numPr>
+          <w:ilvl w:val="0"/>
+          <w:numId w:val="2"/>
+        </w:numPr>
+        <w:spacing w:after="0"/>
+        <w:rPr>
+          <w:rFonts w:ascii="cwTeXKai" w:eastAsia="cwTeXKai" w:hAnsi="cwTeXKai"/>
+          <w:sz w:val="24"/>
+          <w:szCs w:val="24"/>
+          <w:lang w:eastAsia="zh-TW"/>
+        </w:rPr>
+      </w:pPr>
+      <w:r>
+        <w:rPr>
+          <w:rFonts w:ascii="cwTeXKai" w:eastAsia="cwTeXKai" w:hAnsi="cwTeXKai" w:hint="eastAsia"/>
+          <w:sz w:val="24"/>
+          <w:szCs w:val="24"/>
+          <w:lang w:eastAsia="zh-TW"/>
+        </w:rPr>
+        <w:t>結語</w:t>
+      </w:r>
+    </w:p>
+    <w:p>
+      <w:pPr>
+        <w:spacing w:after="0"/>
+        <w:ind w:left="360" w:firstLine="720"/>
+        <w:rPr>
+          <w:rFonts w:ascii="cwTeXKai" w:eastAsia="cwTeXKai" w:hAnsi="cwTeXKai"/>
+          <w:sz w:val="24"/>
+          <w:szCs w:val="24"/>
+          <w:lang w:eastAsia="zh-TW"/>
+        </w:rPr>
+      </w:pPr>
+      <w:r>
+        <w:rPr>
+          <w:rFonts w:ascii="cwTeXKai" w:eastAsia="cwTeXKai" w:hAnsi="cwTeXKai" w:hint="eastAsia"/>
+          <w:sz w:val="24"/>
+          <w:szCs w:val="24"/>
+          <w:lang w:eastAsia="zh-TW"/>
+        </w:rPr>
+        <w:t>1. 問題及解決方法</w:t>
+      </w:r>
+    </w:p>
+    <w:p>
+      <w:pPr>
+        <w:spacing w:after="0"/>
+        <w:ind w:left="360" w:firstLine="720"/>
+        <w:rPr>
+          <w:rFonts w:ascii="cwTeXKai" w:eastAsia="cwTeXKai" w:hAnsi="cwTeXKai"/>
+          <w:sz w:val="24"/>
+          <w:szCs w:val="24"/>
+          <w:lang w:eastAsia="zh-TW"/>
+        </w:rPr>
+      </w:pPr>
+      <w:r>
+        <w:rPr>
+          <w:rFonts w:ascii="cwTeXKai" w:eastAsia="cwTeXKai" w:hAnsi="cwTeXKai"/>
+          <w:sz w:val="24"/>
+          <w:szCs w:val="24"/>
+          <w:lang w:eastAsia="zh-TW"/>
+        </w:rPr>
+        <w:t xml:space="preserve">2. </w:t>
+      </w:r>
+      <w:r>
+        <w:rPr>
+          <w:rFonts w:ascii="cwTeXKai" w:eastAsia="cwTeXKai" w:hAnsi="cwTeXKai" w:hint="eastAsia"/>
+          <w:sz w:val="24"/>
+          <w:szCs w:val="24"/>
+          <w:lang w:eastAsia="zh-TW"/>
+        </w:rPr>
+        <w:t>時間表</w:t>
+      </w:r>
+    </w:p>
+    <w:p>
+      <w:pPr>
+        <w:spacing w:after="0"/>
+        <w:ind w:left="360" w:firstLine="720"/>
+        <w:rPr>
+          <w:rFonts w:ascii="cwTeXKai" w:eastAsia="cwTeXKai" w:hAnsi="cwTeXKai"/>
+          <w:sz w:val="24"/>
+          <w:szCs w:val="24"/>
+          <w:lang w:eastAsia="zh-TW"/>
+        </w:rPr>
+      </w:pPr>
+      <w:r>
+        <w:rPr>
+          <w:rFonts w:ascii="cwTeXKai" w:eastAsia="cwTeXKai" w:hAnsi="cwTeXKai"/>
+          <w:sz w:val="24"/>
+          <w:szCs w:val="24"/>
+          <w:lang w:eastAsia="zh-TW"/>
+        </w:rPr>
+        <w:t xml:space="preserve">3. </w:t>
+      </w:r>
+      <w:r>
+        <w:rPr>
+          <w:rFonts w:ascii="cwTeXKai" w:eastAsia="cwTeXKai" w:hAnsi="cwTeXKai" w:hint="eastAsia"/>
+          <w:sz w:val="24"/>
+          <w:szCs w:val="24"/>
+          <w:lang w:eastAsia="zh-TW"/>
+        </w:rPr>
+        <w:t>貢獻比</w:t>
+      </w:r>
+      <w:r>
+        <w:rPr>
+          <w:rFonts w:ascii="cwTeXKai" w:eastAsia="cwTeXKai" w:hAnsi="cwTeXKai" w:cs="Microsoft JhengHei" w:hint="eastAsia"/>
+          <w:sz w:val="24"/>
+          <w:szCs w:val="24"/>
+          <w:lang w:eastAsia="zh-TW"/>
+        </w:rPr>
+        <w:t>例</w:t>
+      </w:r>
+    </w:p>
+    <w:p>
+      <w:pPr>
+        <w:spacing w:after="0"/>
+        <w:ind w:left="360" w:firstLine="720"/>
+        <w:rPr>
+          <w:rFonts w:ascii="cwTeXKai" w:eastAsia="cwTeXKai" w:hAnsi="cwTeXKai"/>
+          <w:sz w:val="24"/>
+          <w:szCs w:val="24"/>
+          <w:lang w:eastAsia="zh-TW"/>
+        </w:rPr>
+      </w:pPr>
+      <w:r>
+        <w:rPr>
+          <w:rFonts w:ascii="cwTeXKai" w:eastAsia="cwTeXKai" w:hAnsi="cwTeXKai"/>
+          <w:sz w:val="24"/>
+          <w:szCs w:val="24"/>
+          <w:lang w:eastAsia="zh-TW"/>
+        </w:rPr>
+        <w:t xml:space="preserve">4. </w:t>
+      </w:r>
+      <w:r>
+        <w:rPr>
+          <w:rFonts w:ascii="cwTeXKai" w:eastAsia="cwTeXKai" w:hAnsi="cwTeXKai" w:hint="eastAsia"/>
+          <w:sz w:val="24"/>
+          <w:szCs w:val="24"/>
+          <w:lang w:eastAsia="zh-TW"/>
+        </w:rPr>
+        <w:t>自我檢核表</w:t>
+      </w:r>
+    </w:p>
+    <w:p>
+      <w:pPr>
+        <w:spacing w:after="0"/>
+        <w:ind w:left="360" w:firstLine="720"/>
+        <w:rPr>
+          <w:rFonts w:ascii="cwTeXKai" w:eastAsia="cwTeXKai" w:hAnsi="cwTeXKai"/>
+          <w:sz w:val="24"/>
+          <w:szCs w:val="24"/>
+          <w:lang w:eastAsia="zh-TW"/>
+        </w:rPr>
+      </w:pPr>
+      <w:r>
+        <w:rPr>
+          <w:rFonts w:ascii="cwTeXKai" w:eastAsia="cwTeXKai" w:hAnsi="cwTeXKai" w:hint="eastAsia"/>
+          <w:sz w:val="24"/>
+          <w:szCs w:val="24"/>
+          <w:lang w:eastAsia="zh-TW"/>
+        </w:rPr>
+        <w:t>5. 收獲</w:t>
+      </w:r>
+    </w:p>
+    <w:p>
+      <w:pPr>
+        <w:spacing w:after="0"/>
+        <w:ind w:left="360" w:firstLine="720"/>
+        <w:rPr>
+          <w:rFonts w:ascii="cwTeXKai" w:eastAsia="cwTeXKai" w:hAnsi="cwTeXKai"/>
+          <w:sz w:val="24"/>
+          <w:szCs w:val="24"/>
+          <w:lang w:eastAsia="zh-TW"/>
+        </w:rPr>
+      </w:pPr>
+      <w:r>
+        <w:rPr>
+          <w:rFonts w:ascii="cwTeXKai" w:eastAsia="cwTeXKai" w:hAnsi="cwTeXKai" w:hint="eastAsia"/>
+          <w:sz w:val="24"/>
+          <w:szCs w:val="24"/>
+          <w:lang w:eastAsia="zh-TW"/>
+        </w:rPr>
+        <w:t>6. 心得、感想</w:t>
+      </w:r>
+    </w:p>
+    <w:p>
+      <w:pPr>
+        <w:spacing w:after="0"/>
+        <w:ind w:left="360" w:firstLine="720"/>
+        <w:rPr>
+          <w:rFonts w:ascii="cwTeXKai" w:eastAsia="cwTeXKai" w:hAnsi="cwTeXKai"/>
+          <w:sz w:val="24"/>
+          <w:szCs w:val="24"/>
+          <w:lang w:eastAsia="zh-TW"/>
+        </w:rPr>
+      </w:pPr>
+      <w:r>
+        <w:rPr>
+          <w:rFonts w:ascii="cwTeXKai" w:eastAsia="cwTeXKai" w:hAnsi="cwTeXKai" w:hint="eastAsia"/>
+          <w:sz w:val="24"/>
+          <w:szCs w:val="24"/>
+          <w:lang w:eastAsia="zh-TW"/>
+        </w:rPr>
+        <w:t>7. 對於本課程的建議</w:t>
+      </w:r>
+    </w:p>
+    <w:p>
+      <w:pPr>
+        <w:pStyle w:val="ListParagraph"/>
+        <w:numPr>
+          <w:ilvl w:val="0"/>
+          <w:numId w:val="2"/>
+        </w:numPr>
+        <w:spacing w:after="0"/>
+        <w:rPr>
+          <w:rFonts w:ascii="cwTeXKai" w:eastAsia="cwTeXKai" w:hAnsi="cwTeXKai"/>
+          <w:sz w:val="24"/>
+          <w:szCs w:val="24"/>
+          <w:lang w:eastAsia="zh-TW"/>
+        </w:rPr>
+      </w:pPr>
+      <w:r>
+        <w:rPr>
+          <w:rFonts w:ascii="cwTeXKai" w:eastAsia="cwTeXKai" w:hAnsi="cwTeXKai" w:hint="eastAsia"/>
+          <w:sz w:val="24"/>
+          <w:szCs w:val="24"/>
+          <w:lang w:eastAsia="zh-TW"/>
+        </w:rPr>
+        <w:t>附</w:t>
+      </w:r>
+      <w:r>
+        <w:rPr>
+          <w:rFonts w:ascii="cwTeXKai" w:eastAsia="cwTeXKai" w:hAnsi="cwTeXKai" w:cs="Microsoft JhengHei" w:hint="eastAsia"/>
+          <w:sz w:val="24"/>
+          <w:szCs w:val="24"/>
+          <w:lang w:eastAsia="zh-TW"/>
+        </w:rPr>
+        <w:t>錄</w:t>
+      </w:r>
+    </w:p>
+    <w:p>
+      <w:pPr>
+        <w:spacing w:after="0"/>
+        <w:rPr>
+          <w:rFonts w:ascii="cwTeXKai" w:eastAsia="cwTeXKai" w:hAnsi="cwTeXKai"/>
+          <w:sz w:val="24"/>
+          <w:szCs w:val="24"/>
+          <w:lang w:eastAsia="zh-TW"/>
+        </w:rPr>
+      </w:pPr>
+    </w:p>
+    <w:p>
+      <w:pPr>
+        <w:spacing w:after="0"/>
+        <w:rPr>
+          <w:rFonts w:ascii="cwTeXKai" w:eastAsia="cwTeXKai" w:hAnsi="cwTeXKai"/>
+          <w:lang w:eastAsia="zh-TW"/>
+        </w:rPr>
+      </w:pPr>
+    </w:p>
+    <w:p>
+      <w:pPr>
+        <w:spacing w:after="0"/>
+        <w:rPr>
+          <w:rFonts w:ascii="cwTeXKai" w:eastAsia="cwTeXKai" w:hAnsi="cwTeXKai"/>
+          <w:lang w:eastAsia="zh-TW"/>
+        </w:rPr>
+      </w:pPr>
+    </w:p>
+    <w:p>
+      <w:pPr>
+        <w:spacing w:after="0"/>
+        <w:rPr>
+          <w:rFonts w:ascii="cwTeXKai" w:eastAsia="cwTeXKai" w:hAnsi="cwTeXKai"/>
+          <w:lang w:eastAsia="zh-TW"/>
+        </w:rPr>
+      </w:pPr>
+    </w:p>
+    <w:p>
+      <w:pPr>
+        <w:spacing w:after="0"/>
+        <w:rPr>
+          <w:rFonts w:ascii="cwTeXKai" w:eastAsia="cwTeXKai" w:hAnsi="cwTeXKai"/>
+          <w:lang w:eastAsia="zh-TW"/>
+        </w:rPr>
+      </w:pPr>
+    </w:p>
+    <w:p>
+      <w:pPr>
+        <w:spacing w:after="0"/>
+        <w:rPr>
+          <w:rFonts w:ascii="cwTeXKai" w:eastAsia="cwTeXKai" w:hAnsi="cwTeXKai"/>
+          <w:lang w:eastAsia="zh-TW"/>
+        </w:rPr>
+      </w:pPr>
+    </w:p>
+    <w:p>
+      <w:pPr>
+        <w:spacing w:after="0"/>
+        <w:rPr>
+          <w:rFonts w:ascii="cwTeXKai" w:eastAsia="cwTeXKai" w:hAnsi="cwTeXKai"/>
+          <w:lang w:eastAsia="zh-TW"/>
+        </w:rPr>
+      </w:pPr>
+    </w:p>
+    <w:p>
+      <w:pPr>
+        <w:spacing w:after="0"/>
+        <w:rPr>
+          <w:rFonts w:ascii="cwTeXKai" w:eastAsia="cwTeXKai" w:hAnsi="cwTeXKai"/>
+          <w:lang w:eastAsia="zh-TW"/>
+        </w:rPr>
+      </w:pPr>
+    </w:p>
+    <w:p>
+      <w:pPr>
+        <w:spacing w:after="0"/>
+        <w:rPr>
+          <w:rFonts w:ascii="cwTeXKai" w:eastAsia="cwTeXKai" w:hAnsi="cwTeXKai"/>
+          <w:lang w:eastAsia="zh-TW"/>
+        </w:rPr>
+      </w:pPr>
+    </w:p>
+    <w:p>
+      <w:pPr>
+        <w:spacing w:after="0"/>
+        <w:rPr>
+          <w:rFonts w:ascii="cwTeXKai" w:eastAsia="cwTeXKai" w:hAnsi="cwTeXKai"/>
+          <w:lang w:eastAsia="zh-TW"/>
+        </w:rPr>
+      </w:pPr>
+    </w:p>
+    <w:p>
+      <w:pPr>
+        <w:spacing w:after="0"/>
+        <w:rPr>
+          <w:rFonts w:ascii="cwTeXKai" w:eastAsia="cwTeXKai" w:hAnsi="cwTeXKai"/>
+          <w:lang w:eastAsia="zh-TW"/>
+        </w:rPr>
+      </w:pPr>
+    </w:p>
+    <w:p>
+      <w:pPr>
+        <w:spacing w:after="0"/>
+        <w:rPr>
+          <w:rFonts w:ascii="cwTeXKai" w:eastAsia="cwTeXKai" w:hAnsi="cwTeXKai"/>
+          <w:lang w:eastAsia="zh-TW"/>
+        </w:rPr>
+      </w:pPr>
+    </w:p>
+    <w:p>
+      <w:pPr>
+        <w:spacing w:after="0"/>
+        <w:rPr>
+          <w:rFonts w:ascii="cwTeXKai" w:eastAsia="cwTeXKai" w:hAnsi="cwTeXKai"/>
+          <w:lang w:eastAsia="zh-TW"/>
+        </w:rPr>
+      </w:pPr>
+    </w:p>
+    <w:p>
+      <w:pPr>
+        <w:spacing w:after="0"/>
+        <w:rPr>
+          <w:rFonts w:ascii="cwTeXKai" w:eastAsia="cwTeXKai" w:hAnsi="cwTeXKai"/>
+          <w:lang w:eastAsia="zh-TW"/>
+        </w:rPr>
+      </w:pPr>
+    </w:p>
+    <w:p>
+      <w:pPr>
+        <w:spacing w:after="0"/>
+        <w:rPr>
+          <w:rFonts w:ascii="cwTeXKai" w:eastAsia="cwTeXKai" w:hAnsi="cwTeXKai"/>
+          <w:lang w:eastAsia="zh-TW"/>
+        </w:rPr>
+      </w:pPr>
+    </w:p>
+    <w:p>
+      <w:pPr>
+        <w:spacing w:after="0"/>
+        <w:rPr>
+          <w:rFonts w:ascii="cwTeXKai" w:eastAsia="cwTeXKai" w:hAnsi="cwTeXKai"/>
+          <w:lang w:eastAsia="zh-TW"/>
+        </w:rPr>
+      </w:pPr>
+    </w:p>
+    <w:p>
+      <w:pPr>
+        <w:spacing w:after="0"/>
+        <w:rPr>
+          <w:rFonts w:ascii="cwTeXKai" w:eastAsia="cwTeXKai" w:hAnsi="cwTeXKai"/>
+          <w:lang w:eastAsia="zh-TW"/>
+        </w:rPr>
+      </w:pPr>
+    </w:p>
+    <w:p>
+      <w:pPr>
+        <w:spacing w:after="0"/>
+        <w:rPr>
+          <w:rFonts w:ascii="cwTeXKai" w:eastAsia="cwTeXKai" w:hAnsi="cwTeXKai"/>
+          <w:lang w:eastAsia="zh-TW"/>
+        </w:rPr>
+      </w:pPr>
+    </w:p>
+    <w:p>
+      <w:pPr>
+        <w:spacing w:after="0"/>
+        <w:rPr>
+          <w:rFonts w:ascii="cwTeXKai" w:eastAsia="cwTeXKai" w:hAnsi="cwTeXKai"/>
+          <w:b/>
+          <w:sz w:val="28"/>
+          <w:szCs w:val="28"/>
+          <w:lang w:eastAsia="zh-TW"/>
+        </w:rPr>
+      </w:pPr>
+    </w:p>
+    <w:p>
+      <w:pPr>
+        <w:spacing w:after="0"/>
+        <w:rPr>
+          <w:rFonts w:ascii="cwTeXKai" w:eastAsia="cwTeXKai" w:hAnsi="cwTeXKai"/>
+          <w:lang w:eastAsia="zh-TW"/>
+        </w:rPr>
+      </w:pPr>
+      <w:r>
+        <w:rPr>
+          <w:rFonts w:ascii="cwTeXKai" w:eastAsia="cwTeXKai" w:hAnsi="cwTeXKai"/>
+          <w:b/>
+          <w:sz w:val="28"/>
+          <w:szCs w:val="28"/>
+          <w:lang w:eastAsia="zh-TW"/>
+        </w:rPr>
+        <w:t>簡介</w:t>
+      </w:r>
+      <w:r>
+        <w:rPr>
+          <w:rFonts w:ascii="cwTeXKai" w:eastAsia="cwTeXKai" w:hAnsi="cwTeXKai"/>
+          <w:lang w:eastAsia="zh-TW"/>
+        </w:rPr>
+        <w:t xml:space="preserve"> </w:t>
+      </w:r>
+    </w:p>
+    <w:p>
+      <w:pPr>
+        <w:spacing w:after="0"/>
+        <w:rPr>
+          <w:rFonts w:ascii="cwTeXKai" w:eastAsia="cwTeXKai" w:hAnsi="cwTeXKai" w:cs="Microsoft JhengHei"/>
+          <w:sz w:val="24"/>
+          <w:szCs w:val="24"/>
+          <w:lang w:eastAsia="zh-TW"/>
+        </w:rPr>
+      </w:pPr>
+      <w:r>
+        <w:rPr>
+          <w:rFonts w:ascii="cwTeXKai" w:eastAsia="cwTeXKai" w:hAnsi="cwTeXKai"/>
+          <w:sz w:val="24"/>
+          <w:szCs w:val="24"/>
+          <w:lang w:eastAsia="zh-TW"/>
+        </w:rPr>
+        <w:t>動機：</w:t>
+      </w:r>
+    </w:p>
+    <w:p>
+      <w:pPr>
+        <w:spacing w:after="0"/>
+        <w:rPr>
+          <w:rFonts w:ascii="Calibri" w:eastAsia="cwTeXKai" w:hAnsi="Calibri" w:cs="Calibri"/>
+          <w:sz w:val="24"/>
+          <w:szCs w:val="24"/>
+        </w:rPr>
+      </w:pPr>
+      <w:r>
+        <w:rPr>
+          <w:rFonts w:ascii="cwTeXKai" w:eastAsia="cwTeXKai" w:hAnsi="cwTeXKai" w:cs="Microsoft JhengHei"/>
+          <w:sz w:val="24"/>
+          <w:szCs w:val="24"/>
+          <w:lang w:eastAsia="zh-TW"/>
+        </w:rPr>
+        <w:tab/>
+      </w:r>
+      <w:r>
+        <w:rPr>
+          <w:rFonts w:ascii="Calibri" w:eastAsia="cwTeXKai" w:hAnsi="Calibri" w:cs="Calibri" w:hint="eastAsia"/>
+          <w:sz w:val="24"/>
+          <w:szCs w:val="24"/>
+          <w:lang w:eastAsia="zh-TW"/>
+        </w:rPr>
+        <w:t>全球類似於寶石方塊的游戲可</w:t>
+      </w:r>
+      <w:r>
+        <w:rPr>
+          <w:rFonts w:ascii="KaiTi" w:eastAsia="KaiTi" w:hAnsi="KaiTi" w:cs="Calibri" w:hint="eastAsia"/>
+          <w:sz w:val="24"/>
+          <w:szCs w:val="24"/>
+          <w:lang w:eastAsia="zh-TW"/>
+        </w:rPr>
+        <w:t>説</w:t>
+      </w:r>
+      <w:r>
+        <w:rPr>
+          <w:rFonts w:ascii="Calibri" w:eastAsia="cwTeXKai" w:hAnsi="Calibri" w:cs="Calibri" w:hint="eastAsia"/>
+          <w:sz w:val="24"/>
+          <w:szCs w:val="24"/>
+          <w:lang w:eastAsia="zh-TW"/>
+        </w:rPr>
+        <w:t>是相當的多，但</w:t>
+      </w:r>
+      <w:r>
+        <w:rPr>
+          <w:rFonts w:ascii="Calibri" w:eastAsia="cwTeXKai" w:hAnsi="Calibri" w:cs="Calibri" w:hint="eastAsia"/>
+          <w:sz w:val="24"/>
+          <w:szCs w:val="24"/>
+          <w:lang w:eastAsia="zh-TW"/>
+        </w:rPr>
+        <w:t>糖果傳奇</w:t>
+      </w:r>
+      <w:r>
+        <w:rPr>
+          <w:rFonts w:ascii="Calibri" w:eastAsia="cwTeXKai" w:hAnsi="Calibri" w:cs="Calibri" w:hint="eastAsia"/>
+          <w:sz w:val="24"/>
+          <w:szCs w:val="24"/>
+          <w:lang w:eastAsia="zh-TW"/>
+        </w:rPr>
+        <w:t>(</w:t>
+      </w:r>
+      <w:r>
+        <w:rPr>
+          <w:rFonts w:ascii="Calibri" w:eastAsia="cwTeXKai" w:hAnsi="Calibri" w:cs="Calibri"/>
+          <w:sz w:val="24"/>
+          <w:szCs w:val="24"/>
+          <w:lang w:eastAsia="zh-TW"/>
+        </w:rPr>
+        <w:t xml:space="preserve">Candy Crush Saga) </w:t>
+      </w:r>
+      <w:r>
+        <w:rPr>
+          <w:rFonts w:ascii="Calibri" w:eastAsia="cwTeXKai" w:hAnsi="Calibri" w:cs="Calibri" w:hint="eastAsia"/>
+          <w:sz w:val="24"/>
+          <w:szCs w:val="24"/>
+          <w:lang w:eastAsia="zh-TW"/>
+        </w:rPr>
+        <w:t>這款游戲有種神奇的魔力，他用鮮艷的</w:t>
+      </w:r>
+      <w:r>
+        <w:rPr>
+          <w:rFonts w:ascii="KaiTi" w:eastAsia="KaiTi" w:hAnsi="KaiTi" w:cs="Microsoft YaHei" w:hint="eastAsia"/>
+          <w:sz w:val="24"/>
+          <w:szCs w:val="24"/>
+          <w:lang w:eastAsia="zh-TW"/>
+        </w:rPr>
+        <w:t>顔</w:t>
+      </w:r>
+      <w:r>
+        <w:rPr>
+          <w:rFonts w:ascii="cwTeXKai" w:eastAsia="cwTeXKai" w:hAnsi="cwTeXKai" w:cs="cwTeXKai" w:hint="eastAsia"/>
+          <w:sz w:val="24"/>
+          <w:szCs w:val="24"/>
+          <w:lang w:eastAsia="zh-TW"/>
+        </w:rPr>
+        <w:t>色</w:t>
+      </w:r>
+      <w:r>
+        <w:rPr>
+          <w:rFonts w:ascii="cwTeXKai" w:eastAsia="cwTeXKai" w:hAnsi="cwTeXKai" w:cs="cwTeXKai" w:hint="eastAsia"/>
+          <w:sz w:val="24"/>
+          <w:szCs w:val="24"/>
+          <w:lang w:eastAsia="zh-TW"/>
+        </w:rPr>
+        <w:t>、</w:t>
+      </w:r>
+      <w:r>
+        <w:rPr>
+          <w:rFonts w:ascii="Calibri" w:eastAsia="cwTeXKai" w:hAnsi="Calibri" w:cs="Calibri" w:hint="eastAsia"/>
+          <w:sz w:val="24"/>
+          <w:szCs w:val="24"/>
+          <w:lang w:eastAsia="zh-TW"/>
+        </w:rPr>
+        <w:t>精緻的特效，剛推出一個月就吸引了超過</w:t>
+      </w:r>
+      <w:r>
+        <w:rPr>
+          <w:rFonts w:ascii="Calibri" w:eastAsia="cwTeXKai" w:hAnsi="Calibri" w:cs="Calibri" w:hint="eastAsia"/>
+          <w:sz w:val="24"/>
+          <w:szCs w:val="24"/>
+        </w:rPr>
+        <w:t>一千萬名用戶下載。</w:t>
+      </w:r>
+    </w:p>
+    <w:p>
+      <w:pPr>
+        <w:spacing w:after="0"/>
+        <w:rPr>
+          <w:rFonts w:ascii="Calibri" w:eastAsia="cwTeXKai" w:hAnsi="Calibri" w:cs="Calibri"/>
+          <w:sz w:val="24"/>
+          <w:szCs w:val="24"/>
+          <w:lang w:eastAsia="zh-TW"/>
+        </w:rPr>
+      </w:pPr>
+      <w:r>
+        <w:rPr>
+          <w:rFonts w:ascii="Calibri" w:eastAsia="cwTeXKai" w:hAnsi="Calibri" w:cs="Calibri"/>
+          <w:sz w:val="24"/>
+          <w:szCs w:val="24"/>
+        </w:rPr>
+        <w:tab/>
+      </w:r>
+      <w:r>
+        <w:rPr>
+          <w:rFonts w:ascii="Calibri" w:eastAsia="cwTeXKai" w:hAnsi="Calibri" w:cs="Calibri" w:hint="eastAsia"/>
+          <w:sz w:val="24"/>
+          <w:szCs w:val="24"/>
+          <w:lang w:eastAsia="zh-TW"/>
+        </w:rPr>
+        <w:t>考慮到我們兩位組員的生活情況，</w:t>
+      </w:r>
+      <w:r>
+        <w:rPr>
+          <w:rFonts w:ascii="Calibri" w:eastAsia="cwTeXKai" w:hAnsi="Calibri" w:cs="Calibri" w:hint="eastAsia"/>
+          <w:sz w:val="24"/>
+          <w:szCs w:val="24"/>
+          <w:lang w:eastAsia="zh-TW"/>
+        </w:rPr>
+        <w:t>平時比較少時間接觸</w:t>
+      </w:r>
+      <w:r>
+        <w:rPr>
+          <w:rFonts w:ascii="Calibri" w:eastAsia="cwTeXKai" w:hAnsi="Calibri" w:cs="Calibri" w:hint="eastAsia"/>
+          <w:sz w:val="24"/>
+          <w:szCs w:val="24"/>
+          <w:lang w:eastAsia="zh-TW"/>
+        </w:rPr>
+        <w:t>故事性、</w:t>
+      </w:r>
+      <w:r>
+        <w:rPr>
+          <w:rFonts w:ascii="Calibri" w:eastAsia="cwTeXKai" w:hAnsi="Calibri" w:cs="Calibri" w:hint="eastAsia"/>
+          <w:sz w:val="24"/>
+          <w:szCs w:val="24"/>
+          <w:lang w:eastAsia="zh-TW"/>
+        </w:rPr>
+        <w:t>RPG</w:t>
+      </w:r>
+      <w:r>
+        <w:rPr>
+          <w:rFonts w:ascii="Calibri" w:eastAsia="cwTeXKai" w:hAnsi="Calibri" w:cs="Calibri" w:hint="eastAsia"/>
+          <w:sz w:val="24"/>
+          <w:szCs w:val="24"/>
+          <w:lang w:eastAsia="zh-TW"/>
+        </w:rPr>
+        <w:t>或者是玩法複雜需要很多時間來玩的游戲。這款游戲</w:t>
+      </w:r>
+      <w:r>
+        <w:rPr>
+          <w:rFonts w:ascii="Calibri" w:eastAsia="cwTeXKai" w:hAnsi="Calibri" w:cs="Calibri" w:hint="eastAsia"/>
+          <w:sz w:val="24"/>
+          <w:szCs w:val="24"/>
+          <w:lang w:eastAsia="zh-TW"/>
+        </w:rPr>
+        <w:t>比起很多流行</w:t>
+      </w:r>
+      <w:r>
+        <w:rPr>
+          <w:rFonts w:ascii="Calibri" w:eastAsia="cwTeXKai" w:hAnsi="Calibri" w:cs="Calibri" w:hint="eastAsia"/>
+          <w:sz w:val="24"/>
+          <w:szCs w:val="24"/>
+        </w:rPr>
+        <w:t>的小</w:t>
+      </w:r>
+      <w:r>
+        <w:rPr>
+          <w:rFonts w:ascii="Calibri" w:eastAsia="cwTeXKai" w:hAnsi="Calibri" w:cs="Calibri" w:hint="eastAsia"/>
+          <w:sz w:val="24"/>
+          <w:szCs w:val="24"/>
+          <w:lang w:eastAsia="zh-TW"/>
+        </w:rPr>
+        <w:t>游戲，</w:t>
+      </w:r>
+      <w:r>
+        <w:rPr>
+          <w:rFonts w:ascii="Calibri" w:eastAsia="cwTeXKai" w:hAnsi="Calibri" w:cs="Calibri" w:hint="eastAsia"/>
+          <w:sz w:val="24"/>
+          <w:szCs w:val="24"/>
+          <w:lang w:eastAsia="zh-TW"/>
+        </w:rPr>
+        <w:t>這款游戲</w:t>
+      </w:r>
+      <w:r>
+        <w:rPr>
+          <w:rFonts w:ascii="Calibri" w:eastAsia="cwTeXKai" w:hAnsi="Calibri" w:cs="Calibri" w:hint="eastAsia"/>
+          <w:sz w:val="24"/>
+          <w:szCs w:val="24"/>
+          <w:lang w:eastAsia="zh-TW"/>
+        </w:rPr>
+        <w:t>基本玩法</w:t>
+      </w:r>
+      <w:r>
+        <w:rPr>
+          <w:rFonts w:ascii="Calibri" w:eastAsia="cwTeXKai" w:hAnsi="Calibri" w:cs="Calibri" w:hint="eastAsia"/>
+          <w:sz w:val="24"/>
+          <w:szCs w:val="24"/>
+          <w:lang w:eastAsia="zh-TW"/>
+        </w:rPr>
+        <w:t>的演算</w:t>
+      </w:r>
+      <w:r>
+        <w:rPr>
+          <w:rFonts w:ascii="Calibri" w:eastAsia="cwTeXKai" w:hAnsi="Calibri" w:cs="Calibri" w:hint="eastAsia"/>
+          <w:sz w:val="24"/>
+          <w:szCs w:val="24"/>
+          <w:lang w:eastAsia="zh-TW"/>
+        </w:rPr>
+        <w:t>相較簡單，實作出來所需的時間較爲彈性，可以根據我們擁有的時間來決定擴充多少種游戲玩法和特效。</w:t>
+      </w:r>
+    </w:p>
+    <w:p>
+      <w:pPr>
+        <w:spacing w:after="0"/>
+        <w:rPr>
+          <w:rFonts w:ascii="Calibri" w:eastAsia="cwTeXKai" w:hAnsi="cwTeXKai" w:hint="eastAsia"/>
+          <w:sz w:val="24"/>
+          <w:szCs w:val="24"/>
+          <w:lang w:eastAsia="zh-TW"/>
+        </w:rPr>
+      </w:pPr>
+    </w:p>
+    <w:p>
+      <w:pPr>
+        <w:spacing w:after="0"/>
+        <w:rPr>
+          <w:rFonts w:ascii="cwTeXKai" w:eastAsia="cwTeXKai" w:hAnsi="cwTeXKai" w:cs="Microsoft JhengHei"/>
+          <w:sz w:val="24"/>
+          <w:szCs w:val="24"/>
+          <w:lang w:eastAsia="zh-TW"/>
+        </w:rPr>
+      </w:pPr>
+      <w:r>
+        <w:rPr>
+          <w:rFonts w:ascii="cwTeXKai" w:eastAsia="cwTeXKai" w:hAnsi="cwTeXKai"/>
+          <w:sz w:val="24"/>
+          <w:szCs w:val="24"/>
+          <w:lang w:eastAsia="zh-TW"/>
+        </w:rPr>
+        <w:t>分工：</w:t>
+      </w:r>
+    </w:p>
+    <w:p>
+      <w:pPr>
+        <w:spacing w:after="0"/>
+        <w:rPr>
+          <w:rFonts w:ascii="Calibri" w:eastAsia="cwTeXKai" w:hAnsi="Calibri" w:cs="Calibri" w:hint="eastAsia"/>
+          <w:sz w:val="24"/>
+          <w:szCs w:val="24"/>
+        </w:rPr>
+      </w:pPr>
+      <w:r>
+        <w:rPr>
+          <w:rFonts w:ascii="cwTeXKai" w:eastAsia="cwTeXKai" w:hAnsi="cwTeXKai" w:cs="Microsoft JhengHei"/>
+          <w:sz w:val="24"/>
+          <w:szCs w:val="24"/>
+          <w:lang w:eastAsia="zh-TW"/>
+        </w:rPr>
+        <w:tab/>
+      </w:r>
+      <w:r>
+        <w:rPr>
+          <w:rFonts w:ascii="Calibri" w:eastAsia="cwTeXKai" w:hAnsi="Calibri" w:cs="Calibri" w:hint="eastAsia"/>
+          <w:sz w:val="24"/>
+          <w:szCs w:val="24"/>
+        </w:rPr>
+        <w:t>王偉斌</w:t>
+      </w:r>
+      <w:r>
+        <w:rPr>
+          <w:rFonts w:ascii="Calibri" w:eastAsia="cwTeXKai" w:hAnsi="Calibri" w:cs="Calibri"/>
+          <w:sz w:val="24"/>
+          <w:szCs w:val="24"/>
+        </w:rPr>
+        <w:tab/>
+      </w:r>
+      <w:r>
+        <w:rPr>
+          <w:rFonts w:ascii="Calibri" w:eastAsia="cwTeXKai" w:hAnsi="Calibri" w:cs="Calibri" w:hint="eastAsia"/>
+          <w:sz w:val="24"/>
+          <w:szCs w:val="24"/>
+        </w:rPr>
+        <w:t>-</w:t>
+      </w:r>
+      <w:r>
+        <w:rPr>
+          <w:rFonts w:ascii="Calibri" w:eastAsia="cwTeXKai" w:hAnsi="Calibri" w:cs="Calibri"/>
+          <w:sz w:val="24"/>
+          <w:szCs w:val="24"/>
+        </w:rPr>
+        <w:t xml:space="preserve"> </w:t>
+      </w:r>
+      <w:r>
+        <w:rPr>
+          <w:rFonts w:ascii="Calibri" w:eastAsia="cwTeXKai" w:hAnsi="Calibri" w:cs="Calibri" w:hint="eastAsia"/>
+          <w:sz w:val="24"/>
+          <w:szCs w:val="24"/>
+        </w:rPr>
+        <w:t>游戲中陣列的運算</w:t>
+      </w:r>
       <w:bookmarkStart w:id="0" w:name="_GoBack"/>
       <w:bookmarkEnd w:id="0"/>
+    </w:p>
+    <w:p>
+      <w:pPr>
+        <w:spacing w:after="0"/>
+        <w:rPr>
+          <w:rFonts w:ascii="Calibri" w:eastAsia="cwTeXKai" w:hAnsi="cwTeXKai" w:cs="SimSun" w:hint="eastAsia"/>
+          <w:sz w:val="24"/>
+          <w:szCs w:val="24"/>
+        </w:rPr>
+      </w:pPr>
+      <w:r>
+        <w:rPr>
+          <w:rFonts w:ascii="Calibri" w:eastAsia="cwTeXKai" w:hAnsi="Calibri" w:cs="Calibri"/>
+          <w:sz w:val="24"/>
+          <w:szCs w:val="24"/>
+        </w:rPr>
+        <w:tab/>
+      </w:r>
+      <w:r>
+        <w:rPr>
+          <w:rFonts w:ascii="Calibri" w:eastAsia="cwTeXKai" w:hAnsi="Calibri" w:cs="Calibri" w:hint="eastAsia"/>
+          <w:sz w:val="24"/>
+          <w:szCs w:val="24"/>
+        </w:rPr>
+        <w:t>陳小蘭</w:t>
+      </w:r>
+      <w:r>
+        <w:rPr>
+          <w:rFonts w:ascii="Calibri" w:eastAsia="cwTeXKai" w:hAnsi="Calibri" w:cs="Calibri" w:hint="eastAsia"/>
+          <w:sz w:val="24"/>
+          <w:szCs w:val="24"/>
+        </w:rPr>
+        <w:t xml:space="preserve"> </w:t>
+      </w:r>
+      <w:r>
+        <w:rPr>
+          <w:rFonts w:ascii="Calibri" w:eastAsia="cwTeXKai" w:hAnsi="Calibri" w:cs="Calibri"/>
+          <w:sz w:val="24"/>
+          <w:szCs w:val="24"/>
+        </w:rPr>
+        <w:t xml:space="preserve">– </w:t>
+      </w:r>
+      <w:r>
+        <w:rPr>
+          <w:rFonts w:ascii="Calibri" w:eastAsia="cwTeXKai" w:hAnsi="Calibri" w:cs="Calibri" w:hint="eastAsia"/>
+          <w:sz w:val="24"/>
+          <w:szCs w:val="24"/>
+        </w:rPr>
+        <w:t>什麽都沒做</w:t>
+      </w:r>
     </w:p>
     <w:sectPr>
       <w:pgSz w:w="12240" w:h="15840"/>
@@ -840,6 +2219,379 @@
     </w:sectPr>
   </w:body>
 </w:document>
+</file>
+
+<file path=word/numbering.xml><?xml version="1.0" encoding="utf-8"?>
+<w:numbering xmlns:wpc="http://schemas.microsoft.com/office/word/2010/wordprocessingCanvas" xmlns:cx="http://schemas.microsoft.com/office/drawing/2014/chartex" xmlns:mc="http://schemas.openxmlformats.org/markup-compatibility/2006" xmlns:o="urn:schemas-microsoft-com:office:office" xmlns:r="http://schemas.openxmlformats.org/officeDocument/2006/relationships" xmlns:m="http://schemas.openxmlformats.org/officeDocument/2006/math" xmlns:v="urn:schemas-microsoft-com:vml" xmlns:wp14="http://schemas.microsoft.com/office/word/2010/wordprocessingDrawing" xmlns:wp="http://schemas.openxmlformats.org/drawingml/2006/wordprocessingDrawing" xmlns:w10="urn:schemas-microsoft-com:office:word" xmlns:w="http://schemas.openxmlformats.org/wordprocessingml/2006/main" xmlns:w14="http://schemas.microsoft.com/office/word/2010/wordml" xmlns:w15="http://schemas.microsoft.com/office/word/2012/wordml" xmlns:w16se="http://schemas.microsoft.com/office/word/2015/wordml/symex" xmlns:wpg="http://schemas.microsoft.com/office/word/2010/wordprocessingGroup" xmlns:wpi="http://schemas.microsoft.com/office/word/2010/wordprocessingInk" xmlns:wne="http://schemas.microsoft.com/office/word/2006/wordml" xmlns:wps="http://schemas.microsoft.com/office/word/2010/wordprocessingShape" mc:Ignorable="w14 w15 w16se wp14">
+  <w:abstractNum w:abstractNumId="0" w15:restartNumberingAfterBreak="0">
+    <w:nsid w:val="21D80FD0"/>
+    <w:multiLevelType w:val="hybridMultilevel"/>
+    <w:tmpl w:val="68781DD0"/>
+    <w:lvl w:ilvl="0" w:tplc="0409000F">
+      <w:start w:val="1"/>
+      <w:numFmt w:val="decimal"/>
+      <w:lvlText w:val="%1."/>
+      <w:lvlJc w:val="left"/>
+      <w:pPr>
+        <w:ind w:left="2520" w:hanging="1440"/>
+      </w:pPr>
+      <w:rPr>
+        <w:rFonts w:hint="default"/>
+      </w:rPr>
+    </w:lvl>
+    <w:lvl w:ilvl="1" w:tplc="04090019" w:tentative="1">
+      <w:start w:val="1"/>
+      <w:numFmt w:val="lowerLetter"/>
+      <w:lvlText w:val="%2."/>
+      <w:lvlJc w:val="left"/>
+      <w:pPr>
+        <w:ind w:left="2160" w:hanging="360"/>
+      </w:pPr>
+    </w:lvl>
+    <w:lvl w:ilvl="2" w:tplc="0409001B" w:tentative="1">
+      <w:start w:val="1"/>
+      <w:numFmt w:val="lowerRoman"/>
+      <w:lvlText w:val="%3."/>
+      <w:lvlJc w:val="right"/>
+      <w:pPr>
+        <w:ind w:left="2880" w:hanging="180"/>
+      </w:pPr>
+    </w:lvl>
+    <w:lvl w:ilvl="3" w:tplc="0409000F" w:tentative="1">
+      <w:start w:val="1"/>
+      <w:numFmt w:val="decimal"/>
+      <w:lvlText w:val="%4."/>
+      <w:lvlJc w:val="left"/>
+      <w:pPr>
+        <w:ind w:left="3600" w:hanging="360"/>
+      </w:pPr>
+    </w:lvl>
+    <w:lvl w:ilvl="4" w:tplc="04090019" w:tentative="1">
+      <w:start w:val="1"/>
+      <w:numFmt w:val="lowerLetter"/>
+      <w:lvlText w:val="%5."/>
+      <w:lvlJc w:val="left"/>
+      <w:pPr>
+        <w:ind w:left="4320" w:hanging="360"/>
+      </w:pPr>
+    </w:lvl>
+    <w:lvl w:ilvl="5" w:tplc="0409001B" w:tentative="1">
+      <w:start w:val="1"/>
+      <w:numFmt w:val="lowerRoman"/>
+      <w:lvlText w:val="%6."/>
+      <w:lvlJc w:val="right"/>
+      <w:pPr>
+        <w:ind w:left="5040" w:hanging="180"/>
+      </w:pPr>
+    </w:lvl>
+    <w:lvl w:ilvl="6" w:tplc="0409000F" w:tentative="1">
+      <w:start w:val="1"/>
+      <w:numFmt w:val="decimal"/>
+      <w:lvlText w:val="%7."/>
+      <w:lvlJc w:val="left"/>
+      <w:pPr>
+        <w:ind w:left="5760" w:hanging="360"/>
+      </w:pPr>
+    </w:lvl>
+    <w:lvl w:ilvl="7" w:tplc="04090019" w:tentative="1">
+      <w:start w:val="1"/>
+      <w:numFmt w:val="lowerLetter"/>
+      <w:lvlText w:val="%8."/>
+      <w:lvlJc w:val="left"/>
+      <w:pPr>
+        <w:ind w:left="6480" w:hanging="360"/>
+      </w:pPr>
+    </w:lvl>
+    <w:lvl w:ilvl="8" w:tplc="0409001B" w:tentative="1">
+      <w:start w:val="1"/>
+      <w:numFmt w:val="lowerRoman"/>
+      <w:lvlText w:val="%9."/>
+      <w:lvlJc w:val="right"/>
+      <w:pPr>
+        <w:ind w:left="7200" w:hanging="180"/>
+      </w:pPr>
+    </w:lvl>
+  </w:abstractNum>
+  <w:abstractNum w:abstractNumId="1" w15:restartNumberingAfterBreak="0">
+    <w:nsid w:val="44535C32"/>
+    <w:multiLevelType w:val="hybridMultilevel"/>
+    <w:tmpl w:val="A4D4C170"/>
+    <w:lvl w:ilvl="0" w:tplc="C5B2D518">
+      <w:start w:val="1"/>
+      <w:numFmt w:val="taiwaneseCountingThousand"/>
+      <w:lvlText w:val="%1、"/>
+      <w:lvlJc w:val="left"/>
+      <w:pPr>
+        <w:ind w:left="720" w:hanging="360"/>
+      </w:pPr>
+      <w:rPr>
+        <w:rFonts w:hint="default"/>
+      </w:rPr>
+    </w:lvl>
+    <w:lvl w:ilvl="1" w:tplc="04090019" w:tentative="1">
+      <w:start w:val="1"/>
+      <w:numFmt w:val="lowerLetter"/>
+      <w:lvlText w:val="%2."/>
+      <w:lvlJc w:val="left"/>
+      <w:pPr>
+        <w:ind w:left="1440" w:hanging="360"/>
+      </w:pPr>
+    </w:lvl>
+    <w:lvl w:ilvl="2" w:tplc="0409001B" w:tentative="1">
+      <w:start w:val="1"/>
+      <w:numFmt w:val="lowerRoman"/>
+      <w:lvlText w:val="%3."/>
+      <w:lvlJc w:val="right"/>
+      <w:pPr>
+        <w:ind w:left="2160" w:hanging="180"/>
+      </w:pPr>
+    </w:lvl>
+    <w:lvl w:ilvl="3" w:tplc="0409000F" w:tentative="1">
+      <w:start w:val="1"/>
+      <w:numFmt w:val="decimal"/>
+      <w:lvlText w:val="%4."/>
+      <w:lvlJc w:val="left"/>
+      <w:pPr>
+        <w:ind w:left="2880" w:hanging="360"/>
+      </w:pPr>
+    </w:lvl>
+    <w:lvl w:ilvl="4" w:tplc="04090019" w:tentative="1">
+      <w:start w:val="1"/>
+      <w:numFmt w:val="lowerLetter"/>
+      <w:lvlText w:val="%5."/>
+      <w:lvlJc w:val="left"/>
+      <w:pPr>
+        <w:ind w:left="3600" w:hanging="360"/>
+      </w:pPr>
+    </w:lvl>
+    <w:lvl w:ilvl="5" w:tplc="0409001B" w:tentative="1">
+      <w:start w:val="1"/>
+      <w:numFmt w:val="lowerRoman"/>
+      <w:lvlText w:val="%6."/>
+      <w:lvlJc w:val="right"/>
+      <w:pPr>
+        <w:ind w:left="4320" w:hanging="180"/>
+      </w:pPr>
+    </w:lvl>
+    <w:lvl w:ilvl="6" w:tplc="0409000F" w:tentative="1">
+      <w:start w:val="1"/>
+      <w:numFmt w:val="decimal"/>
+      <w:lvlText w:val="%7."/>
+      <w:lvlJc w:val="left"/>
+      <w:pPr>
+        <w:ind w:left="5040" w:hanging="360"/>
+      </w:pPr>
+    </w:lvl>
+    <w:lvl w:ilvl="7" w:tplc="04090019" w:tentative="1">
+      <w:start w:val="1"/>
+      <w:numFmt w:val="lowerLetter"/>
+      <w:lvlText w:val="%8."/>
+      <w:lvlJc w:val="left"/>
+      <w:pPr>
+        <w:ind w:left="5760" w:hanging="360"/>
+      </w:pPr>
+    </w:lvl>
+    <w:lvl w:ilvl="8" w:tplc="0409001B" w:tentative="1">
+      <w:start w:val="1"/>
+      <w:numFmt w:val="lowerRoman"/>
+      <w:lvlText w:val="%9."/>
+      <w:lvlJc w:val="right"/>
+      <w:pPr>
+        <w:ind w:left="6480" w:hanging="180"/>
+      </w:pPr>
+    </w:lvl>
+  </w:abstractNum>
+  <w:abstractNum w:abstractNumId="2" w15:restartNumberingAfterBreak="0">
+    <w:nsid w:val="45371103"/>
+    <w:multiLevelType w:val="hybridMultilevel"/>
+    <w:tmpl w:val="EE1AE634"/>
+    <w:lvl w:ilvl="0" w:tplc="1472D65C">
+      <w:start w:val="1"/>
+      <w:numFmt w:val="taiwaneseCountingThousand"/>
+      <w:lvlText w:val="%1、"/>
+      <w:lvlJc w:val="right"/>
+      <w:pPr>
+        <w:ind w:left="720" w:hanging="360"/>
+      </w:pPr>
+      <w:rPr>
+        <w:rFonts w:hint="default"/>
+      </w:rPr>
+    </w:lvl>
+    <w:lvl w:ilvl="1" w:tplc="04090019" w:tentative="1">
+      <w:start w:val="1"/>
+      <w:numFmt w:val="lowerLetter"/>
+      <w:lvlText w:val="%2."/>
+      <w:lvlJc w:val="left"/>
+      <w:pPr>
+        <w:ind w:left="1440" w:hanging="360"/>
+      </w:pPr>
+    </w:lvl>
+    <w:lvl w:ilvl="2" w:tplc="0409001B" w:tentative="1">
+      <w:start w:val="1"/>
+      <w:numFmt w:val="lowerRoman"/>
+      <w:lvlText w:val="%3."/>
+      <w:lvlJc w:val="right"/>
+      <w:pPr>
+        <w:ind w:left="2160" w:hanging="180"/>
+      </w:pPr>
+    </w:lvl>
+    <w:lvl w:ilvl="3" w:tplc="0409000F" w:tentative="1">
+      <w:start w:val="1"/>
+      <w:numFmt w:val="decimal"/>
+      <w:lvlText w:val="%4."/>
+      <w:lvlJc w:val="left"/>
+      <w:pPr>
+        <w:ind w:left="2880" w:hanging="360"/>
+      </w:pPr>
+    </w:lvl>
+    <w:lvl w:ilvl="4" w:tplc="04090019" w:tentative="1">
+      <w:start w:val="1"/>
+      <w:numFmt w:val="lowerLetter"/>
+      <w:lvlText w:val="%5."/>
+      <w:lvlJc w:val="left"/>
+      <w:pPr>
+        <w:ind w:left="3600" w:hanging="360"/>
+      </w:pPr>
+    </w:lvl>
+    <w:lvl w:ilvl="5" w:tplc="0409001B" w:tentative="1">
+      <w:start w:val="1"/>
+      <w:numFmt w:val="lowerRoman"/>
+      <w:lvlText w:val="%6."/>
+      <w:lvlJc w:val="right"/>
+      <w:pPr>
+        <w:ind w:left="4320" w:hanging="180"/>
+      </w:pPr>
+    </w:lvl>
+    <w:lvl w:ilvl="6" w:tplc="0409000F" w:tentative="1">
+      <w:start w:val="1"/>
+      <w:numFmt w:val="decimal"/>
+      <w:lvlText w:val="%7."/>
+      <w:lvlJc w:val="left"/>
+      <w:pPr>
+        <w:ind w:left="5040" w:hanging="360"/>
+      </w:pPr>
+    </w:lvl>
+    <w:lvl w:ilvl="7" w:tplc="04090019" w:tentative="1">
+      <w:start w:val="1"/>
+      <w:numFmt w:val="lowerLetter"/>
+      <w:lvlText w:val="%8."/>
+      <w:lvlJc w:val="left"/>
+      <w:pPr>
+        <w:ind w:left="5760" w:hanging="360"/>
+      </w:pPr>
+    </w:lvl>
+    <w:lvl w:ilvl="8" w:tplc="0409001B" w:tentative="1">
+      <w:start w:val="1"/>
+      <w:numFmt w:val="lowerRoman"/>
+      <w:lvlText w:val="%9."/>
+      <w:lvlJc w:val="right"/>
+      <w:pPr>
+        <w:ind w:left="6480" w:hanging="180"/>
+      </w:pPr>
+    </w:lvl>
+  </w:abstractNum>
+  <w:abstractNum w:abstractNumId="3" w15:restartNumberingAfterBreak="0">
+    <w:nsid w:val="47647FBA"/>
+    <w:multiLevelType w:val="hybridMultilevel"/>
+    <w:tmpl w:val="8FB6C0DA"/>
+    <w:lvl w:ilvl="0" w:tplc="1472D65C">
+      <w:start w:val="1"/>
+      <w:numFmt w:val="taiwaneseCountingThousand"/>
+      <w:lvlText w:val="%1、"/>
+      <w:lvlJc w:val="right"/>
+      <w:pPr>
+        <w:ind w:left="1440" w:hanging="360"/>
+      </w:pPr>
+      <w:rPr>
+        <w:rFonts w:hint="default"/>
+      </w:rPr>
+    </w:lvl>
+    <w:lvl w:ilvl="1" w:tplc="04090019" w:tentative="1">
+      <w:start w:val="1"/>
+      <w:numFmt w:val="lowerLetter"/>
+      <w:lvlText w:val="%2."/>
+      <w:lvlJc w:val="left"/>
+      <w:pPr>
+        <w:ind w:left="2160" w:hanging="360"/>
+      </w:pPr>
+    </w:lvl>
+    <w:lvl w:ilvl="2" w:tplc="0409001B" w:tentative="1">
+      <w:start w:val="1"/>
+      <w:numFmt w:val="lowerRoman"/>
+      <w:lvlText w:val="%3."/>
+      <w:lvlJc w:val="right"/>
+      <w:pPr>
+        <w:ind w:left="2880" w:hanging="180"/>
+      </w:pPr>
+    </w:lvl>
+    <w:lvl w:ilvl="3" w:tplc="0409000F" w:tentative="1">
+      <w:start w:val="1"/>
+      <w:numFmt w:val="decimal"/>
+      <w:lvlText w:val="%4."/>
+      <w:lvlJc w:val="left"/>
+      <w:pPr>
+        <w:ind w:left="3600" w:hanging="360"/>
+      </w:pPr>
+    </w:lvl>
+    <w:lvl w:ilvl="4" w:tplc="04090019" w:tentative="1">
+      <w:start w:val="1"/>
+      <w:numFmt w:val="lowerLetter"/>
+      <w:lvlText w:val="%5."/>
+      <w:lvlJc w:val="left"/>
+      <w:pPr>
+        <w:ind w:left="4320" w:hanging="360"/>
+      </w:pPr>
+    </w:lvl>
+    <w:lvl w:ilvl="5" w:tplc="0409001B" w:tentative="1">
+      <w:start w:val="1"/>
+      <w:numFmt w:val="lowerRoman"/>
+      <w:lvlText w:val="%6."/>
+      <w:lvlJc w:val="right"/>
+      <w:pPr>
+        <w:ind w:left="5040" w:hanging="180"/>
+      </w:pPr>
+    </w:lvl>
+    <w:lvl w:ilvl="6" w:tplc="0409000F" w:tentative="1">
+      <w:start w:val="1"/>
+      <w:numFmt w:val="decimal"/>
+      <w:lvlText w:val="%7."/>
+      <w:lvlJc w:val="left"/>
+      <w:pPr>
+        <w:ind w:left="5760" w:hanging="360"/>
+      </w:pPr>
+    </w:lvl>
+    <w:lvl w:ilvl="7" w:tplc="04090019" w:tentative="1">
+      <w:start w:val="1"/>
+      <w:numFmt w:val="lowerLetter"/>
+      <w:lvlText w:val="%8."/>
+      <w:lvlJc w:val="left"/>
+      <w:pPr>
+        <w:ind w:left="6480" w:hanging="360"/>
+      </w:pPr>
+    </w:lvl>
+    <w:lvl w:ilvl="8" w:tplc="0409001B" w:tentative="1">
+      <w:start w:val="1"/>
+      <w:numFmt w:val="lowerRoman"/>
+      <w:lvlText w:val="%9."/>
+      <w:lvlJc w:val="right"/>
+      <w:pPr>
+        <w:ind w:left="7200" w:hanging="180"/>
+      </w:pPr>
+    </w:lvl>
+  </w:abstractNum>
+  <w:num w:numId="1">
+    <w:abstractNumId w:val="1"/>
+  </w:num>
+  <w:num w:numId="2">
+    <w:abstractNumId w:val="3"/>
+  </w:num>
+  <w:num w:numId="3">
+    <w:abstractNumId w:val="0"/>
+  </w:num>
+  <w:num w:numId="4">
+    <w:abstractNumId w:val="2"/>
+  </w:num>
+</w:numbering>
 </file>
 
 <file path=word/styles.xml><?xml version="1.0" encoding="utf-8"?>
@@ -1263,6 +3015,17 @@
     <w:semiHidden/>
     <w:unhideWhenUsed/>
   </w:style>
+  <w:style w:type="paragraph" w:styleId="ListParagraph">
+    <w:name w:val="List Paragraph"/>
+    <w:basedOn w:val="Normal"/>
+    <w:uiPriority w:val="34"/>
+    <w:qFormat/>
+    <w:rsid w:val="00650DE4"/>
+    <w:pPr>
+      <w:ind w:left="720"/>
+      <w:contextualSpacing/>
+    </w:pPr>
+  </w:style>
 </w:styles>
 </file>
 

</xml_diff>